<commit_message>
Semi Finalized Phase 3
</commit_message>
<xml_diff>
--- a/Residency/Project Phase 3 Deliverable 3 Hash Table report.docx
+++ b/Residency/Project Phase 3 Deliverable 3 Hash Table report.docx
@@ -7,17 +7,16 @@
         <w:spacing w:line="480" w:lineRule="auto"/>
         <w:jc w:val="center"/>
         <w:rPr>
-          <w:rFonts w:ascii="Times New Roman" w:hAnsi="Times New Roman" w:cs="Times New Roman"/>
-          <w:color w:val="000000" w:themeColor="text1"/>
-        </w:rPr>
-      </w:pPr>
+          <w:color w:val="000000" w:themeColor="text1"/>
+        </w:rPr>
+      </w:pPr>
+      <w:bookmarkStart w:id="0" w:name="OLE_LINK1"/>
     </w:p>
     <w:p>
       <w:pPr>
         <w:spacing w:line="480" w:lineRule="auto"/>
         <w:jc w:val="center"/>
         <w:rPr>
-          <w:rFonts w:ascii="Times New Roman" w:hAnsi="Times New Roman" w:cs="Times New Roman"/>
           <w:color w:val="000000" w:themeColor="text1"/>
         </w:rPr>
       </w:pPr>
@@ -27,7 +26,6 @@
         <w:spacing w:line="480" w:lineRule="auto"/>
         <w:jc w:val="center"/>
         <w:rPr>
-          <w:rFonts w:ascii="Times New Roman" w:hAnsi="Times New Roman" w:cs="Times New Roman"/>
           <w:color w:val="000000" w:themeColor="text1"/>
         </w:rPr>
       </w:pPr>
@@ -37,7 +35,6 @@
         <w:spacing w:line="480" w:lineRule="auto"/>
         <w:jc w:val="center"/>
         <w:rPr>
-          <w:rFonts w:ascii="Times New Roman" w:hAnsi="Times New Roman" w:cs="Times New Roman"/>
           <w:color w:val="000000" w:themeColor="text1"/>
         </w:rPr>
       </w:pPr>
@@ -47,7 +44,6 @@
         <w:spacing w:line="480" w:lineRule="auto"/>
         <w:jc w:val="center"/>
         <w:rPr>
-          <w:rFonts w:ascii="Times New Roman" w:hAnsi="Times New Roman" w:cs="Times New Roman"/>
           <w:color w:val="000000" w:themeColor="text1"/>
         </w:rPr>
       </w:pPr>
@@ -57,67 +53,41 @@
         <w:spacing w:line="480" w:lineRule="auto"/>
         <w:jc w:val="center"/>
         <w:rPr>
-          <w:rFonts w:ascii="Times New Roman" w:hAnsi="Times New Roman" w:cs="Times New Roman"/>
-          <w:color w:val="000000" w:themeColor="text1"/>
-        </w:rPr>
-      </w:pPr>
-      <w:r>
-        <w:rPr>
-          <w:rFonts w:ascii="Times New Roman" w:hAnsi="Times New Roman" w:cs="Times New Roman"/>
-          <w:color w:val="000000" w:themeColor="text1"/>
-        </w:rPr>
-        <w:t>Project Phase 3 Deliverable 3: Optimization, Scaling, and Final Evaluation</w:t>
-      </w:r>
+          <w:color w:val="000000" w:themeColor="text1"/>
+        </w:rPr>
+      </w:pPr>
     </w:p>
     <w:p>
       <w:pPr>
         <w:spacing w:line="480" w:lineRule="auto"/>
         <w:jc w:val="center"/>
         <w:rPr>
-          <w:rFonts w:ascii="Times New Roman" w:hAnsi="Times New Roman" w:cs="Times New Roman"/>
-          <w:color w:val="000000" w:themeColor="text1"/>
-        </w:rPr>
-      </w:pPr>
-      <w:r>
-        <w:rPr>
-          <w:rFonts w:ascii="Times New Roman" w:hAnsi="Times New Roman" w:cs="Times New Roman"/>
-          <w:color w:val="000000" w:themeColor="text1"/>
-        </w:rPr>
-        <w:t>Bereket Gebremariam, Sachin Karki</w:t>
-      </w:r>
+          <w:color w:val="000000" w:themeColor="text1"/>
+        </w:rPr>
+      </w:pPr>
     </w:p>
     <w:p>
       <w:pPr>
         <w:spacing w:line="480" w:lineRule="auto"/>
         <w:jc w:val="center"/>
         <w:rPr>
-          <w:rFonts w:ascii="Times New Roman" w:hAnsi="Times New Roman" w:cs="Times New Roman"/>
-          <w:color w:val="000000" w:themeColor="text1"/>
-        </w:rPr>
-      </w:pPr>
-      <w:r>
-        <w:rPr>
-          <w:rFonts w:ascii="Times New Roman" w:hAnsi="Times New Roman" w:cs="Times New Roman"/>
-          <w:color w:val="000000" w:themeColor="text1"/>
-        </w:rPr>
-        <w:t>Dr. Satish Penmatsa</w:t>
-      </w:r>
+          <w:color w:val="000000" w:themeColor="text1"/>
+        </w:rPr>
+      </w:pPr>
     </w:p>
     <w:p>
       <w:pPr>
         <w:spacing w:line="480" w:lineRule="auto"/>
         <w:jc w:val="center"/>
         <w:rPr>
-          <w:rFonts w:ascii="Times New Roman" w:hAnsi="Times New Roman" w:cs="Times New Roman"/>
-          <w:color w:val="000000" w:themeColor="text1"/>
-        </w:rPr>
-      </w:pPr>
-      <w:r>
-        <w:rPr>
-          <w:rFonts w:ascii="Times New Roman" w:hAnsi="Times New Roman" w:cs="Times New Roman"/>
-          <w:color w:val="000000" w:themeColor="text1"/>
-        </w:rPr>
-        <w:t>2025 Fall - Algorithms and Data Structures (MSCS-532-M80)</w:t>
+          <w:color w:val="000000" w:themeColor="text1"/>
+        </w:rPr>
+      </w:pPr>
+      <w:r>
+        <w:rPr>
+          <w:color w:val="000000" w:themeColor="text1"/>
+        </w:rPr>
+        <w:t>Project Phase 3 Deliverable 3: Optimization, Scaling, and Final Evaluation</w:t>
       </w:r>
     </w:p>
     <w:p>
@@ -125,600 +95,2012 @@
         <w:spacing w:line="480" w:lineRule="auto"/>
         <w:jc w:val="center"/>
         <w:rPr>
-          <w:rFonts w:ascii="Times New Roman" w:hAnsi="Times New Roman" w:cs="Times New Roman"/>
-          <w:color w:val="000000" w:themeColor="text1"/>
-        </w:rPr>
-      </w:pPr>
-      <w:r>
-        <w:rPr>
-          <w:rFonts w:ascii="Times New Roman" w:hAnsi="Times New Roman" w:cs="Times New Roman"/>
-          <w:color w:val="000000" w:themeColor="text1"/>
-        </w:rPr>
-        <w:t>University of the Cumberland</w:t>
+          <w:color w:val="000000" w:themeColor="text1"/>
+        </w:rPr>
+      </w:pPr>
+      <w:r>
+        <w:rPr>
+          <w:color w:val="000000" w:themeColor="text1"/>
+        </w:rPr>
+        <w:t>Bereket Gebremariam, Sachin Karki</w:t>
       </w:r>
     </w:p>
     <w:p>
       <w:pPr>
-        <w:pStyle w:val="Heading3"/>
-        <w:rPr>
-          <w:rFonts w:ascii="Times New Roman" w:eastAsia="Times New Roman" w:hAnsi="Times New Roman" w:cs="Times New Roman"/>
+        <w:spacing w:line="480" w:lineRule="auto"/>
+        <w:jc w:val="center"/>
+        <w:rPr>
+          <w:color w:val="000000" w:themeColor="text1"/>
+        </w:rPr>
+      </w:pPr>
+      <w:r>
+        <w:rPr>
+          <w:color w:val="000000" w:themeColor="text1"/>
+        </w:rPr>
+        <w:t xml:space="preserve">Dr. Satish </w:t>
+      </w:r>
+      <w:proofErr w:type="spellStart"/>
+      <w:r>
+        <w:rPr>
+          <w:color w:val="000000" w:themeColor="text1"/>
+        </w:rPr>
+        <w:t>Penmatsa</w:t>
+      </w:r>
+      <w:proofErr w:type="spellEnd"/>
+    </w:p>
+    <w:p>
+      <w:pPr>
+        <w:spacing w:line="480" w:lineRule="auto"/>
+        <w:jc w:val="center"/>
+        <w:rPr>
+          <w:color w:val="000000" w:themeColor="text1"/>
+        </w:rPr>
+      </w:pPr>
+      <w:r>
+        <w:rPr>
+          <w:color w:val="000000" w:themeColor="text1"/>
+        </w:rPr>
+        <w:t>2025 Fall - Algorithms and Data Structures (MSCS-532-M80)</w:t>
+      </w:r>
+    </w:p>
+    <w:p>
+      <w:pPr>
+        <w:spacing w:line="480" w:lineRule="auto"/>
+        <w:jc w:val="center"/>
+        <w:rPr>
+          <w:color w:val="000000" w:themeColor="text1"/>
+        </w:rPr>
+      </w:pPr>
+      <w:r>
+        <w:rPr>
+          <w:color w:val="000000" w:themeColor="text1"/>
+        </w:rPr>
+        <w:t>University of the Cumberlan</w:t>
+      </w:r>
+      <w:bookmarkEnd w:id="0"/>
+      <w:r>
+        <w:rPr>
+          <w:color w:val="000000" w:themeColor="text1"/>
+        </w:rPr>
+        <w:t>d</w:t>
+      </w:r>
+    </w:p>
+    <w:p>
+      <w:pPr>
+        <w:spacing w:line="480" w:lineRule="auto"/>
+        <w:rPr>
+          <w:color w:val="000000" w:themeColor="text1"/>
+        </w:rPr>
+      </w:pPr>
+    </w:p>
+    <w:p>
+      <w:pPr>
+        <w:spacing w:line="480" w:lineRule="auto"/>
+        <w:rPr>
+          <w:color w:val="000000" w:themeColor="text1"/>
+        </w:rPr>
+      </w:pPr>
+    </w:p>
+    <w:p>
+      <w:pPr>
+        <w:spacing w:line="480" w:lineRule="auto"/>
+        <w:rPr>
+          <w:color w:val="000000" w:themeColor="text1"/>
+        </w:rPr>
+      </w:pPr>
+    </w:p>
+    <w:p>
+      <w:pPr>
+        <w:spacing w:line="480" w:lineRule="auto"/>
+        <w:rPr>
+          <w:color w:val="000000" w:themeColor="text1"/>
+        </w:rPr>
+      </w:pPr>
+    </w:p>
+    <w:p>
+      <w:pPr>
+        <w:spacing w:line="480" w:lineRule="auto"/>
+        <w:rPr>
+          <w:color w:val="000000" w:themeColor="text1"/>
+        </w:rPr>
+      </w:pPr>
+    </w:p>
+    <w:p>
+      <w:pPr>
+        <w:spacing w:line="480" w:lineRule="auto"/>
+        <w:rPr>
+          <w:color w:val="000000" w:themeColor="text1"/>
+        </w:rPr>
+      </w:pPr>
+    </w:p>
+    <w:p>
+      <w:pPr>
+        <w:spacing w:line="480" w:lineRule="auto"/>
+        <w:rPr>
+          <w:color w:val="000000" w:themeColor="text1"/>
+        </w:rPr>
+      </w:pPr>
+    </w:p>
+    <w:p>
+      <w:pPr>
+        <w:spacing w:line="480" w:lineRule="auto"/>
+        <w:rPr>
+          <w:color w:val="000000" w:themeColor="text1"/>
+        </w:rPr>
+      </w:pPr>
+    </w:p>
+    <w:p>
+      <w:pPr>
+        <w:spacing w:line="480" w:lineRule="auto"/>
+        <w:rPr>
+          <w:color w:val="000000" w:themeColor="text1"/>
+        </w:rPr>
+      </w:pPr>
+    </w:p>
+    <w:p>
+      <w:pPr>
+        <w:pStyle w:val="NormalWeb"/>
+        <w:rPr>
+          <w:color w:val="000000" w:themeColor="text1"/>
+        </w:rPr>
+      </w:pPr>
+    </w:p>
+    <w:p>
+      <w:pPr>
+        <w:pStyle w:val="Heading2"/>
+        <w:spacing w:line="480" w:lineRule="auto"/>
+        <w:rPr>
+          <w:rFonts w:ascii="Times New Roman" w:hAnsi="Times New Roman" w:cs="Times New Roman"/>
           <w:b/>
           <w:bCs/>
-          <w:color w:val="000000"/>
-          <w:kern w:val="0"/>
-          <w:sz w:val="27"/>
-          <w:szCs w:val="27"/>
-          <w14:ligatures w14:val="none"/>
+          <w:color w:val="000000" w:themeColor="text1"/>
+          <w:sz w:val="24"/>
+          <w:szCs w:val="24"/>
         </w:rPr>
       </w:pPr>
       <w:r>
         <w:rPr>
           <w:rFonts w:ascii="Times New Roman" w:hAnsi="Times New Roman" w:cs="Times New Roman"/>
-          <w:color w:val="000000" w:themeColor="text1"/>
-        </w:rPr>
-        <w:br w:type="page"/>
-      </w:r>
-      <w:r>
-        <w:rPr>
-          <w:rFonts w:ascii="Times New Roman" w:eastAsia="Times New Roman" w:hAnsi="Times New Roman" w:cs="Times New Roman"/>
           <w:b/>
           <w:bCs/>
-          <w:color w:val="000000"/>
-          <w:kern w:val="0"/>
-          <w:sz w:val="27"/>
-          <w:szCs w:val="27"/>
-          <w14:ligatures w14:val="none"/>
+          <w:color w:val="000000" w:themeColor="text1"/>
+          <w:sz w:val="24"/>
+          <w:szCs w:val="24"/>
         </w:rPr>
         <w:lastRenderedPageBreak/>
-        <w:t>CLI Commands</w:t>
+        <w:t>Introduction</w:t>
       </w:r>
     </w:p>
     <w:p>
       <w:pPr>
+        <w:spacing w:line="480" w:lineRule="auto"/>
+        <w:ind w:firstLine="720"/>
+        <w:rPr>
+          <w:color w:val="000000" w:themeColor="text1"/>
+        </w:rPr>
+      </w:pPr>
+      <w:r>
+        <w:rPr>
+          <w:color w:val="000000" w:themeColor="text1"/>
+        </w:rPr>
+        <w:t>Phase 2 of the TaskScheduler used a heap to order tasks by due date and urgency and a dictionary for O(1) lookups. Although functional, it became slower for large task sets due to repeated string date comparisons and inefficient cleanup after task completion.</w:t>
+      </w:r>
+      <w:r>
+        <w:rPr>
+          <w:color w:val="000000" w:themeColor="text1"/>
+        </w:rPr>
+        <w:br/>
+      </w:r>
+      <w:r>
+        <w:rPr>
+          <w:color w:val="000000" w:themeColor="text1"/>
+        </w:rPr>
+        <w:br/>
+        <w:t>Phase 3 focuses on optimization, scaling, and performance testing. The main changes include replacing string dates with numeric timestamps, implementing a lazy deletion flag, and adding robust input validation. Benchmarks show that it handles 1,000 tasks in under 0.01 seconds and uses ~1 MB of memory — a 5–10× speed improvement over Phase 2. The system is now more scalable and stable under stress tests.</w:t>
+      </w:r>
+    </w:p>
+    <w:p>
+      <w:pPr>
+        <w:pStyle w:val="Heading2"/>
+        <w:spacing w:line="480" w:lineRule="auto"/>
+        <w:rPr>
+          <w:rFonts w:ascii="Times New Roman" w:hAnsi="Times New Roman" w:cs="Times New Roman"/>
+          <w:b/>
+          <w:bCs/>
+          <w:color w:val="000000" w:themeColor="text1"/>
+          <w:sz w:val="24"/>
+          <w:szCs w:val="24"/>
+        </w:rPr>
+      </w:pPr>
+      <w:r>
+        <w:rPr>
+          <w:rFonts w:ascii="Times New Roman" w:hAnsi="Times New Roman" w:cs="Times New Roman"/>
+          <w:b/>
+          <w:bCs/>
+          <w:color w:val="000000" w:themeColor="text1"/>
+          <w:sz w:val="24"/>
+          <w:szCs w:val="24"/>
+        </w:rPr>
+        <w:t>Optimization Techniques</w:t>
+      </w:r>
+    </w:p>
+    <w:p>
+      <w:pPr>
+        <w:spacing w:line="480" w:lineRule="auto"/>
+        <w:rPr>
+          <w:color w:val="000000" w:themeColor="text1"/>
+        </w:rPr>
+      </w:pPr>
+      <w:r>
+        <w:rPr>
+          <w:color w:val="000000" w:themeColor="text1"/>
+        </w:rPr>
+        <w:t>Problems Identified in Phase 2:</w:t>
+      </w:r>
+    </w:p>
+    <w:p>
+      <w:pPr>
+        <w:spacing w:line="480" w:lineRule="auto"/>
+        <w:rPr>
+          <w:color w:val="000000" w:themeColor="text1"/>
+        </w:rPr>
+      </w:pPr>
+      <w:r>
+        <w:rPr>
+          <w:color w:val="000000" w:themeColor="text1"/>
+        </w:rPr>
+        <w:t>• Date comparisons used strings like '2025-10-28', which are lexicographically slow.</w:t>
+      </w:r>
+      <w:r>
+        <w:rPr>
+          <w:color w:val="000000" w:themeColor="text1"/>
+        </w:rPr>
+        <w:br/>
+        <w:t>• Removing completed tasks left junk heap entries that accumulated over time.</w:t>
+      </w:r>
+    </w:p>
+    <w:p>
+      <w:pPr>
+        <w:spacing w:line="480" w:lineRule="auto"/>
+        <w:rPr>
+          <w:color w:val="000000" w:themeColor="text1"/>
+        </w:rPr>
+      </w:pPr>
+      <w:r>
+        <w:rPr>
+          <w:color w:val="000000" w:themeColor="text1"/>
+        </w:rPr>
+        <w:t>Key Optimizations:</w:t>
+      </w:r>
+    </w:p>
+    <w:p>
+      <w:pPr>
+        <w:pStyle w:val="ListParagraph"/>
         <w:numPr>
           <w:ilvl w:val="0"/>
-          <w:numId w:val="3"/>
+          <w:numId w:val="13"/>
         </w:numPr>
-        <w:spacing w:before="100" w:beforeAutospacing="1" w:after="100" w:afterAutospacing="1" w:line="240" w:lineRule="auto"/>
-        <w:rPr>
-          <w:rFonts w:ascii="Times New Roman" w:eastAsia="Times New Roman" w:hAnsi="Times New Roman" w:cs="Times New Roman"/>
-          <w:color w:val="000000"/>
-          <w:kern w:val="0"/>
-          <w14:ligatures w14:val="none"/>
-        </w:rPr>
-      </w:pPr>
-      <w:r>
-        <w:rPr>
-          <w:rFonts w:ascii="Times New Roman" w:eastAsia="Times New Roman" w:hAnsi="Times New Roman" w:cs="Times New Roman"/>
-          <w:color w:val="000000"/>
-          <w:kern w:val="0"/>
-          <w14:ligatures w14:val="none"/>
-        </w:rPr>
-        <w:t>add --task_id &lt;id&gt; --description &lt;desc&gt; --deadline &lt;date&gt; --urgency &lt;urg&gt;: Add a new task</w:t>
+        <w:spacing w:line="480" w:lineRule="auto"/>
+        <w:rPr>
+          <w:color w:val="000000" w:themeColor="text1"/>
+        </w:rPr>
+      </w:pPr>
+      <w:r>
+        <w:rPr>
+          <w:color w:val="000000" w:themeColor="text1"/>
+        </w:rPr>
+        <w:t>Numeric Dates (Timestamps): Converted dates to Unix timestamps for faster numeric comparisons and lower memory footprint.</w:t>
       </w:r>
     </w:p>
     <w:p>
       <w:pPr>
-        <w:numPr>
-          <w:ilvl w:val="0"/>
-          <w:numId w:val="3"/>
-        </w:numPr>
-        <w:spacing w:before="100" w:beforeAutospacing="1" w:after="100" w:afterAutospacing="1" w:line="240" w:lineRule="auto"/>
-        <w:rPr>
-          <w:rFonts w:ascii="Times New Roman" w:eastAsia="Times New Roman" w:hAnsi="Times New Roman" w:cs="Times New Roman"/>
-          <w:color w:val="000000"/>
-          <w:kern w:val="0"/>
-          <w14:ligatures w14:val="none"/>
-        </w:rPr>
-      </w:pPr>
-      <w:r>
-        <w:rPr>
-          <w:rFonts w:ascii="Times New Roman" w:eastAsia="Times New Roman" w:hAnsi="Times New Roman" w:cs="Times New Roman"/>
-          <w:color w:val="000000"/>
-          <w:kern w:val="0"/>
-          <w14:ligatures w14:val="none"/>
-        </w:rPr>
-        <w:t>find --task_id &lt;id&gt;: Find a task by ID</w:t>
+        <w:spacing w:line="480" w:lineRule="auto"/>
+        <w:ind w:left="360"/>
+        <w:rPr>
+          <w:color w:val="000000" w:themeColor="text1"/>
+        </w:rPr>
+      </w:pPr>
+      <w:r>
+        <w:rPr>
+          <w:noProof/>
+          <w:color w:val="000000" w:themeColor="text1"/>
+          <w14:ligatures w14:val="standardContextual"/>
+        </w:rPr>
+        <w:drawing>
+          <wp:inline distT="0" distB="0" distL="0" distR="0" wp14:anchorId="76633289" wp14:editId="3B813D67">
+            <wp:extent cx="5943600" cy="241935"/>
+            <wp:effectExtent l="0" t="0" r="0" b="0"/>
+            <wp:docPr id="999602544" name="Picture 2"/>
+            <wp:cNvGraphicFramePr>
+              <a:graphicFrameLocks xmlns:a="http://schemas.openxmlformats.org/drawingml/2006/main" noChangeAspect="1"/>
+            </wp:cNvGraphicFramePr>
+            <a:graphic xmlns:a="http://schemas.openxmlformats.org/drawingml/2006/main">
+              <a:graphicData uri="http://schemas.openxmlformats.org/drawingml/2006/picture">
+                <pic:pic xmlns:pic="http://schemas.openxmlformats.org/drawingml/2006/picture">
+                  <pic:nvPicPr>
+                    <pic:cNvPr id="999602544" name="Picture 999602544"/>
+                    <pic:cNvPicPr/>
+                  </pic:nvPicPr>
+                  <pic:blipFill>
+                    <a:blip r:embed="rId7" cstate="print">
+                      <a:extLst>
+                        <a:ext uri="{28A0092B-C50C-407E-A947-70E740481C1C}">
+                          <a14:useLocalDpi xmlns:a14="http://schemas.microsoft.com/office/drawing/2010/main" val="0"/>
+                        </a:ext>
+                      </a:extLst>
+                    </a:blip>
+                    <a:stretch>
+                      <a:fillRect/>
+                    </a:stretch>
+                  </pic:blipFill>
+                  <pic:spPr>
+                    <a:xfrm>
+                      <a:off x="0" y="0"/>
+                      <a:ext cx="5943600" cy="241935"/>
+                    </a:xfrm>
+                    <a:prstGeom prst="rect">
+                      <a:avLst/>
+                    </a:prstGeom>
+                  </pic:spPr>
+                </pic:pic>
+              </a:graphicData>
+            </a:graphic>
+          </wp:inline>
+        </w:drawing>
       </w:r>
     </w:p>
     <w:p>
       <w:pPr>
-        <w:numPr>
-          <w:ilvl w:val="0"/>
-          <w:numId w:val="3"/>
-        </w:numPr>
-        <w:spacing w:before="100" w:beforeAutospacing="1" w:after="100" w:afterAutospacing="1" w:line="240" w:lineRule="auto"/>
-        <w:rPr>
-          <w:rFonts w:ascii="Times New Roman" w:eastAsia="Times New Roman" w:hAnsi="Times New Roman" w:cs="Times New Roman"/>
-          <w:color w:val="000000"/>
-          <w:kern w:val="0"/>
-          <w14:ligatures w14:val="none"/>
-        </w:rPr>
-      </w:pPr>
-      <w:r>
-        <w:rPr>
-          <w:rFonts w:ascii="Times New Roman" w:eastAsia="Times New Roman" w:hAnsi="Times New Roman" w:cs="Times New Roman"/>
-          <w:color w:val="000000"/>
-          <w:kern w:val="0"/>
-          <w14:ligatures w14:val="none"/>
-        </w:rPr>
-        <w:t>next: View the next highest-priority task</w:t>
+        <w:spacing w:line="480" w:lineRule="auto"/>
+        <w:ind w:left="360"/>
+        <w:jc w:val="center"/>
+        <w:rPr>
+          <w:color w:val="000000" w:themeColor="text1"/>
+        </w:rPr>
+      </w:pPr>
+      <w:r>
+        <w:rPr>
+          <w:b/>
+          <w:bCs/>
+          <w:color w:val="000000" w:themeColor="text1"/>
+        </w:rPr>
+        <w:t>Fig.</w:t>
+      </w:r>
+      <w:r>
+        <w:rPr>
+          <w:color w:val="000000" w:themeColor="text1"/>
+        </w:rPr>
+        <w:t xml:space="preserve"> Adding Task</w:t>
       </w:r>
     </w:p>
     <w:p>
       <w:pPr>
-        <w:numPr>
-          <w:ilvl w:val="0"/>
-          <w:numId w:val="3"/>
-        </w:numPr>
-        <w:spacing w:before="100" w:beforeAutospacing="1" w:after="100" w:afterAutospacing="1" w:line="240" w:lineRule="auto"/>
-        <w:rPr>
-          <w:rFonts w:ascii="Times New Roman" w:eastAsia="Times New Roman" w:hAnsi="Times New Roman" w:cs="Times New Roman"/>
-          <w:color w:val="000000"/>
-          <w:kern w:val="0"/>
-          <w14:ligatures w14:val="none"/>
-        </w:rPr>
-      </w:pPr>
-      <w:r>
-        <w:rPr>
-          <w:rFonts w:ascii="Times New Roman" w:eastAsia="Times New Roman" w:hAnsi="Times New Roman" w:cs="Times New Roman"/>
-          <w:color w:val="000000"/>
-          <w:kern w:val="0"/>
-          <w14:ligatures w14:val="none"/>
-        </w:rPr>
-        <w:t>test: Run the test suite</w:t>
+        <w:spacing w:line="480" w:lineRule="auto"/>
+        <w:ind w:left="360"/>
+        <w:rPr>
+          <w:color w:val="000000" w:themeColor="text1"/>
+        </w:rPr>
+      </w:pPr>
+      <w:r>
+        <w:rPr>
+          <w:color w:val="000000" w:themeColor="text1"/>
+        </w:rPr>
+        <w:br/>
+        <w:t xml:space="preserve">2. Lazy Deletion: Introduced an </w:t>
+      </w:r>
+      <w:proofErr w:type="spellStart"/>
+      <w:r>
+        <w:rPr>
+          <w:color w:val="000000" w:themeColor="text1"/>
+        </w:rPr>
+        <w:t>is_deleted</w:t>
+      </w:r>
+      <w:proofErr w:type="spellEnd"/>
+      <w:r>
+        <w:rPr>
+          <w:color w:val="000000" w:themeColor="text1"/>
+        </w:rPr>
+        <w:t xml:space="preserve"> flag instead of direct heap removal, skipping invalid entries when accessed.</w:t>
+      </w:r>
+      <w:r>
+        <w:rPr>
+          <w:color w:val="000000" w:themeColor="text1"/>
+        </w:rPr>
+        <w:br/>
+        <w:t>3. Input Validation: Blocked duplicate IDs, invalid dates, and negative urgency values.</w:t>
+      </w:r>
+      <w:r>
+        <w:rPr>
+          <w:color w:val="000000" w:themeColor="text1"/>
+        </w:rPr>
+        <w:br/>
+      </w:r>
+      <w:r>
+        <w:rPr>
+          <w:color w:val="000000" w:themeColor="text1"/>
+        </w:rPr>
+        <w:lastRenderedPageBreak/>
+        <w:t>4. Update Feature: Allowed updates to task urgency or deadline without rebuilding the heap.</w:t>
+      </w:r>
+      <w:r>
+        <w:rPr>
+          <w:color w:val="000000" w:themeColor="text1"/>
+        </w:rPr>
+        <w:br/>
+      </w:r>
+      <w:r>
+        <w:rPr>
+          <w:color w:val="000000" w:themeColor="text1"/>
+        </w:rPr>
+        <w:br/>
+      </w:r>
+      <w:r>
+        <w:rPr>
+          <w:b/>
+          <w:bCs/>
+          <w:color w:val="000000" w:themeColor="text1"/>
+        </w:rPr>
+        <w:t>Result</w:t>
+      </w:r>
+      <w:r>
+        <w:rPr>
+          <w:color w:val="000000" w:themeColor="text1"/>
+        </w:rPr>
+        <w:t>: All core operations maintain O(log n) time. Average execution for basic operations dropped from ~0.005 s to 0.002 s (≈ 60% improvement).</w:t>
       </w:r>
     </w:p>
     <w:p>
       <w:pPr>
-        <w:spacing w:before="100" w:beforeAutospacing="1" w:after="100" w:afterAutospacing="1" w:line="240" w:lineRule="auto"/>
-        <w:outlineLvl w:val="2"/>
-        <w:rPr>
-          <w:rFonts w:ascii="Times New Roman" w:eastAsia="Times New Roman" w:hAnsi="Times New Roman" w:cs="Times New Roman"/>
+        <w:spacing w:line="480" w:lineRule="auto"/>
+        <w:rPr>
+          <w:color w:val="000000" w:themeColor="text1"/>
+        </w:rPr>
+      </w:pPr>
+      <w:r>
+        <w:rPr>
+          <w:noProof/>
+          <w:color w:val="000000" w:themeColor="text1"/>
+          <w14:ligatures w14:val="standardContextual"/>
+        </w:rPr>
+        <w:drawing>
+          <wp:inline distT="0" distB="0" distL="0" distR="0" wp14:anchorId="6A1C8D6E" wp14:editId="4F222330">
+            <wp:extent cx="5943600" cy="2914015"/>
+            <wp:effectExtent l="0" t="0" r="0" b="0"/>
+            <wp:docPr id="1076106848" name="Picture 3" descr="A computer screen shot of a program&#10;&#10;AI-generated content may be incorrect."/>
+            <wp:cNvGraphicFramePr>
+              <a:graphicFrameLocks xmlns:a="http://schemas.openxmlformats.org/drawingml/2006/main" noChangeAspect="1"/>
+            </wp:cNvGraphicFramePr>
+            <a:graphic xmlns:a="http://schemas.openxmlformats.org/drawingml/2006/main">
+              <a:graphicData uri="http://schemas.openxmlformats.org/drawingml/2006/picture">
+                <pic:pic xmlns:pic="http://schemas.openxmlformats.org/drawingml/2006/picture">
+                  <pic:nvPicPr>
+                    <pic:cNvPr id="1076106848" name="Picture 3" descr="A computer screen shot of a program&#10;&#10;AI-generated content may be incorrect."/>
+                    <pic:cNvPicPr/>
+                  </pic:nvPicPr>
+                  <pic:blipFill>
+                    <a:blip r:embed="rId8">
+                      <a:extLst>
+                        <a:ext uri="{28A0092B-C50C-407E-A947-70E740481C1C}">
+                          <a14:useLocalDpi xmlns:a14="http://schemas.microsoft.com/office/drawing/2010/main" val="0"/>
+                        </a:ext>
+                      </a:extLst>
+                    </a:blip>
+                    <a:stretch>
+                      <a:fillRect/>
+                    </a:stretch>
+                  </pic:blipFill>
+                  <pic:spPr>
+                    <a:xfrm>
+                      <a:off x="0" y="0"/>
+                      <a:ext cx="5943600" cy="2914015"/>
+                    </a:xfrm>
+                    <a:prstGeom prst="rect">
+                      <a:avLst/>
+                    </a:prstGeom>
+                  </pic:spPr>
+                </pic:pic>
+              </a:graphicData>
+            </a:graphic>
+          </wp:inline>
+        </w:drawing>
+      </w:r>
+    </w:p>
+    <w:p>
+      <w:pPr>
+        <w:spacing w:line="480" w:lineRule="auto"/>
+        <w:jc w:val="center"/>
+        <w:rPr>
+          <w:color w:val="000000" w:themeColor="text1"/>
+        </w:rPr>
+      </w:pPr>
+      <w:r>
+        <w:rPr>
           <w:b/>
           <w:bCs/>
-          <w:color w:val="000000"/>
-          <w:kern w:val="0"/>
-          <w:sz w:val="27"/>
-          <w:szCs w:val="27"/>
-          <w14:ligatures w14:val="none"/>
-        </w:rPr>
-      </w:pPr>
-      <w:r>
-        <w:rPr>
-          <w:rFonts w:ascii="Times New Roman" w:eastAsia="Times New Roman" w:hAnsi="Times New Roman" w:cs="Times New Roman"/>
+          <w:color w:val="000000" w:themeColor="text1"/>
+        </w:rPr>
+        <w:t>Fig.</w:t>
+      </w:r>
+      <w:r>
+        <w:rPr>
+          <w:color w:val="000000" w:themeColor="text1"/>
+        </w:rPr>
+        <w:t xml:space="preserve"> Basic Testing</w:t>
+      </w:r>
+    </w:p>
+    <w:p>
+      <w:pPr>
+        <w:pStyle w:val="Heading2"/>
+        <w:spacing w:line="480" w:lineRule="auto"/>
+        <w:rPr>
+          <w:rFonts w:ascii="Times New Roman" w:hAnsi="Times New Roman" w:cs="Times New Roman"/>
           <w:b/>
           <w:bCs/>
-          <w:color w:val="000000"/>
-          <w:kern w:val="0"/>
-          <w:sz w:val="27"/>
-          <w:szCs w:val="27"/>
-          <w14:ligatures w14:val="none"/>
-        </w:rPr>
-        <w:t>Changes from Original Code</w:t>
+          <w:color w:val="000000" w:themeColor="text1"/>
+          <w:sz w:val="24"/>
+          <w:szCs w:val="24"/>
+        </w:rPr>
+      </w:pPr>
+      <w:r>
+        <w:rPr>
+          <w:rFonts w:ascii="Times New Roman" w:hAnsi="Times New Roman" w:cs="Times New Roman"/>
+          <w:b/>
+          <w:bCs/>
+          <w:color w:val="000000" w:themeColor="text1"/>
+          <w:sz w:val="24"/>
+          <w:szCs w:val="24"/>
+        </w:rPr>
+        <w:t>Scaling Strategy</w:t>
       </w:r>
     </w:p>
     <w:p>
       <w:pPr>
-        <w:spacing w:before="100" w:beforeAutospacing="1" w:after="100" w:afterAutospacing="1" w:line="240" w:lineRule="auto"/>
-        <w:outlineLvl w:val="3"/>
-        <w:rPr>
-          <w:rFonts w:ascii="Times New Roman" w:eastAsia="Times New Roman" w:hAnsi="Times New Roman" w:cs="Times New Roman"/>
+        <w:spacing w:line="480" w:lineRule="auto"/>
+        <w:rPr>
+          <w:color w:val="000000" w:themeColor="text1"/>
+        </w:rPr>
+      </w:pPr>
+      <w:r>
+        <w:rPr>
           <w:b/>
           <w:bCs/>
-          <w:color w:val="000000"/>
-          <w:kern w:val="0"/>
-          <w14:ligatures w14:val="none"/>
-        </w:rPr>
-      </w:pPr>
-      <w:r>
-        <w:rPr>
-          <w:rFonts w:ascii="Times New Roman" w:eastAsia="Times New Roman" w:hAnsi="Times New Roman" w:cs="Times New Roman"/>
+          <w:color w:val="000000" w:themeColor="text1"/>
+        </w:rPr>
+        <w:t>Challenges with Large Inputs:</w:t>
+      </w:r>
+      <w:r>
+        <w:rPr>
           <w:b/>
           <w:bCs/>
-          <w:color w:val="000000"/>
-          <w:kern w:val="0"/>
-          <w14:ligatures w14:val="none"/>
-        </w:rPr>
-        <w:t>TaskScheduler_final.py</w:t>
+          <w:color w:val="000000" w:themeColor="text1"/>
+        </w:rPr>
+        <w:br/>
+      </w:r>
+      <w:r>
+        <w:rPr>
+          <w:color w:val="000000" w:themeColor="text1"/>
+        </w:rPr>
+        <w:t>• String dates added incremental delays as n grew.</w:t>
+      </w:r>
+      <w:r>
+        <w:rPr>
+          <w:color w:val="000000" w:themeColor="text1"/>
+        </w:rPr>
+        <w:br/>
+        <w:t>• Deleting many tasks quickly caused heap fragmentation.</w:t>
+      </w:r>
+      <w:r>
+        <w:rPr>
+          <w:color w:val="000000" w:themeColor="text1"/>
+        </w:rPr>
+        <w:br/>
+      </w:r>
+      <w:r>
+        <w:rPr>
+          <w:color w:val="000000" w:themeColor="text1"/>
+        </w:rPr>
+        <w:br/>
+      </w:r>
+      <w:r>
+        <w:rPr>
+          <w:b/>
+          <w:bCs/>
+          <w:color w:val="000000" w:themeColor="text1"/>
+        </w:rPr>
+        <w:t>Solutions:</w:t>
+      </w:r>
+      <w:r>
+        <w:rPr>
+          <w:color w:val="000000" w:themeColor="text1"/>
+        </w:rPr>
+        <w:br/>
+        <w:t>• Timestamps cut date comparison time by ~50%.</w:t>
+      </w:r>
+      <w:r>
+        <w:rPr>
+          <w:color w:val="000000" w:themeColor="text1"/>
+        </w:rPr>
+        <w:br/>
+        <w:t>• Lazy Deletion reduced heap cleanup overhead.</w:t>
+      </w:r>
+      <w:r>
+        <w:rPr>
+          <w:color w:val="000000" w:themeColor="text1"/>
+        </w:rPr>
+        <w:br/>
+      </w:r>
+      <w:r>
+        <w:rPr>
+          <w:color w:val="000000" w:themeColor="text1"/>
+        </w:rPr>
+        <w:lastRenderedPageBreak/>
+        <w:t>• O(n) Memory: The heap and hash table together use linear space (~1 MB for 1,000 tasks). Scaling to 10,000 tasks used ~11 MB and took ~0.08 s.</w:t>
+      </w:r>
+    </w:p>
+    <w:tbl>
+      <w:tblPr>
+        <w:tblW w:w="0" w:type="auto"/>
+        <w:tblLook w:val="04A0" w:firstRow="1" w:lastRow="0" w:firstColumn="1" w:lastColumn="0" w:noHBand="0" w:noVBand="1"/>
+      </w:tblPr>
+      <w:tblGrid>
+        <w:gridCol w:w="2880"/>
+        <w:gridCol w:w="2880"/>
+        <w:gridCol w:w="2880"/>
+      </w:tblGrid>
+      <w:tr>
+        <w:tc>
+          <w:tcPr>
+            <w:tcW w:w="2880" w:type="dxa"/>
+          </w:tcPr>
+          <w:p>
+            <w:pPr>
+              <w:spacing w:line="480" w:lineRule="auto"/>
+              <w:rPr>
+                <w:b/>
+                <w:bCs/>
+                <w:color w:val="000000" w:themeColor="text1"/>
+              </w:rPr>
+            </w:pPr>
+            <w:r>
+              <w:rPr>
+                <w:b/>
+                <w:bCs/>
+                <w:color w:val="000000" w:themeColor="text1"/>
+              </w:rPr>
+              <w:t>Tasks</w:t>
+            </w:r>
+          </w:p>
+        </w:tc>
+        <w:tc>
+          <w:tcPr>
+            <w:tcW w:w="2880" w:type="dxa"/>
+          </w:tcPr>
+          <w:p>
+            <w:pPr>
+              <w:spacing w:line="480" w:lineRule="auto"/>
+              <w:rPr>
+                <w:b/>
+                <w:bCs/>
+                <w:color w:val="000000" w:themeColor="text1"/>
+              </w:rPr>
+            </w:pPr>
+            <w:r>
+              <w:rPr>
+                <w:b/>
+                <w:bCs/>
+                <w:color w:val="000000" w:themeColor="text1"/>
+              </w:rPr>
+              <w:t>Time (s)</w:t>
+            </w:r>
+          </w:p>
+        </w:tc>
+        <w:tc>
+          <w:tcPr>
+            <w:tcW w:w="2880" w:type="dxa"/>
+          </w:tcPr>
+          <w:p>
+            <w:pPr>
+              <w:spacing w:line="480" w:lineRule="auto"/>
+              <w:rPr>
+                <w:b/>
+                <w:bCs/>
+                <w:color w:val="000000" w:themeColor="text1"/>
+              </w:rPr>
+            </w:pPr>
+            <w:r>
+              <w:rPr>
+                <w:b/>
+                <w:bCs/>
+                <w:color w:val="000000" w:themeColor="text1"/>
+              </w:rPr>
+              <w:t>Memory (MB)</w:t>
+            </w:r>
+          </w:p>
+        </w:tc>
+      </w:tr>
+      <w:tr>
+        <w:tc>
+          <w:tcPr>
+            <w:tcW w:w="2880" w:type="dxa"/>
+          </w:tcPr>
+          <w:p>
+            <w:pPr>
+              <w:spacing w:line="480" w:lineRule="auto"/>
+              <w:rPr>
+                <w:color w:val="000000" w:themeColor="text1"/>
+              </w:rPr>
+            </w:pPr>
+            <w:r>
+              <w:rPr>
+                <w:color w:val="000000" w:themeColor="text1"/>
+              </w:rPr>
+              <w:t>100</w:t>
+            </w:r>
+          </w:p>
+        </w:tc>
+        <w:tc>
+          <w:tcPr>
+            <w:tcW w:w="2880" w:type="dxa"/>
+          </w:tcPr>
+          <w:p>
+            <w:pPr>
+              <w:spacing w:line="480" w:lineRule="auto"/>
+              <w:rPr>
+                <w:color w:val="000000" w:themeColor="text1"/>
+              </w:rPr>
+            </w:pPr>
+            <w:r>
+              <w:rPr>
+                <w:color w:val="000000" w:themeColor="text1"/>
+              </w:rPr>
+              <w:t>0.0009</w:t>
+            </w:r>
+          </w:p>
+        </w:tc>
+        <w:tc>
+          <w:tcPr>
+            <w:tcW w:w="2880" w:type="dxa"/>
+          </w:tcPr>
+          <w:p>
+            <w:pPr>
+              <w:spacing w:line="480" w:lineRule="auto"/>
+              <w:rPr>
+                <w:color w:val="000000" w:themeColor="text1"/>
+              </w:rPr>
+            </w:pPr>
+            <w:r>
+              <w:rPr>
+                <w:color w:val="000000" w:themeColor="text1"/>
+              </w:rPr>
+              <w:t>~0.1</w:t>
+            </w:r>
+          </w:p>
+        </w:tc>
+      </w:tr>
+      <w:tr>
+        <w:tc>
+          <w:tcPr>
+            <w:tcW w:w="2880" w:type="dxa"/>
+          </w:tcPr>
+          <w:p>
+            <w:pPr>
+              <w:spacing w:line="480" w:lineRule="auto"/>
+              <w:rPr>
+                <w:color w:val="000000" w:themeColor="text1"/>
+              </w:rPr>
+            </w:pPr>
+            <w:r>
+              <w:rPr>
+                <w:color w:val="000000" w:themeColor="text1"/>
+              </w:rPr>
+              <w:t>1,000</w:t>
+            </w:r>
+          </w:p>
+        </w:tc>
+        <w:tc>
+          <w:tcPr>
+            <w:tcW w:w="2880" w:type="dxa"/>
+          </w:tcPr>
+          <w:p>
+            <w:pPr>
+              <w:spacing w:line="480" w:lineRule="auto"/>
+              <w:rPr>
+                <w:color w:val="000000" w:themeColor="text1"/>
+              </w:rPr>
+            </w:pPr>
+            <w:r>
+              <w:rPr>
+                <w:color w:val="000000" w:themeColor="text1"/>
+              </w:rPr>
+              <w:t>0.0083</w:t>
+            </w:r>
+          </w:p>
+        </w:tc>
+        <w:tc>
+          <w:tcPr>
+            <w:tcW w:w="2880" w:type="dxa"/>
+          </w:tcPr>
+          <w:p>
+            <w:pPr>
+              <w:spacing w:line="480" w:lineRule="auto"/>
+              <w:rPr>
+                <w:color w:val="000000" w:themeColor="text1"/>
+              </w:rPr>
+            </w:pPr>
+            <w:r>
+              <w:rPr>
+                <w:color w:val="000000" w:themeColor="text1"/>
+              </w:rPr>
+              <w:t>~1.13</w:t>
+            </w:r>
+          </w:p>
+        </w:tc>
+      </w:tr>
+      <w:tr>
+        <w:tc>
+          <w:tcPr>
+            <w:tcW w:w="2880" w:type="dxa"/>
+          </w:tcPr>
+          <w:p>
+            <w:pPr>
+              <w:spacing w:line="480" w:lineRule="auto"/>
+              <w:rPr>
+                <w:color w:val="000000" w:themeColor="text1"/>
+              </w:rPr>
+            </w:pPr>
+            <w:r>
+              <w:rPr>
+                <w:color w:val="000000" w:themeColor="text1"/>
+              </w:rPr>
+              <w:t>10,000</w:t>
+            </w:r>
+          </w:p>
+        </w:tc>
+        <w:tc>
+          <w:tcPr>
+            <w:tcW w:w="2880" w:type="dxa"/>
+          </w:tcPr>
+          <w:p>
+            <w:pPr>
+              <w:spacing w:line="480" w:lineRule="auto"/>
+              <w:rPr>
+                <w:color w:val="000000" w:themeColor="text1"/>
+              </w:rPr>
+            </w:pPr>
+            <w:r>
+              <w:rPr>
+                <w:color w:val="000000" w:themeColor="text1"/>
+              </w:rPr>
+              <w:t>0.0800</w:t>
+            </w:r>
+          </w:p>
+        </w:tc>
+        <w:tc>
+          <w:tcPr>
+            <w:tcW w:w="2880" w:type="dxa"/>
+          </w:tcPr>
+          <w:p>
+            <w:pPr>
+              <w:spacing w:line="480" w:lineRule="auto"/>
+              <w:rPr>
+                <w:color w:val="000000" w:themeColor="text1"/>
+              </w:rPr>
+            </w:pPr>
+            <w:r>
+              <w:rPr>
+                <w:color w:val="000000" w:themeColor="text1"/>
+              </w:rPr>
+              <w:t>~11.0</w:t>
+            </w:r>
+          </w:p>
+        </w:tc>
+      </w:tr>
+    </w:tbl>
+    <w:p>
+      <w:pPr>
+        <w:pStyle w:val="Heading2"/>
+        <w:spacing w:line="480" w:lineRule="auto"/>
+        <w:rPr>
+          <w:rFonts w:ascii="Times New Roman" w:hAnsi="Times New Roman" w:cs="Times New Roman"/>
+          <w:b/>
+          <w:bCs/>
+          <w:color w:val="000000" w:themeColor="text1"/>
+          <w:sz w:val="24"/>
+          <w:szCs w:val="24"/>
+        </w:rPr>
+      </w:pPr>
+      <w:r>
+        <w:rPr>
+          <w:rFonts w:ascii="Times New Roman" w:hAnsi="Times New Roman" w:cs="Times New Roman"/>
+          <w:b/>
+          <w:bCs/>
+          <w:color w:val="000000" w:themeColor="text1"/>
+          <w:sz w:val="24"/>
+          <w:szCs w:val="24"/>
+        </w:rPr>
+        <w:t>Testing and Validation</w:t>
       </w:r>
     </w:p>
     <w:p>
       <w:pPr>
-        <w:numPr>
-          <w:ilvl w:val="0"/>
-          <w:numId w:val="4"/>
-        </w:numPr>
-        <w:spacing w:before="100" w:beforeAutospacing="1" w:after="100" w:afterAutospacing="1" w:line="240" w:lineRule="auto"/>
-        <w:rPr>
-          <w:rFonts w:ascii="Times New Roman" w:eastAsia="Times New Roman" w:hAnsi="Times New Roman" w:cs="Times New Roman"/>
-          <w:color w:val="000000"/>
-          <w:kern w:val="0"/>
-          <w14:ligatures w14:val="none"/>
-        </w:rPr>
-      </w:pPr>
-      <w:r>
-        <w:rPr>
-          <w:rFonts w:ascii="Times New Roman" w:eastAsia="Times New Roman" w:hAnsi="Times New Roman" w:cs="Times New Roman"/>
-          <w:color w:val="000000"/>
-          <w:kern w:val="0"/>
-          <w14:ligatures w14:val="none"/>
-        </w:rPr>
-        <w:t>Removed is_empty method; emptiness checked via IndexError</w:t>
+        <w:spacing w:line="480" w:lineRule="auto"/>
+        <w:rPr>
+          <w:color w:val="000000" w:themeColor="text1"/>
+        </w:rPr>
+      </w:pPr>
+      <w:r>
+        <w:rPr>
+          <w:color w:val="000000" w:themeColor="text1"/>
+        </w:rPr>
+        <w:t>Testing covered basic operations, edge cases, and stress tests.</w:t>
+      </w:r>
+    </w:p>
+    <w:tbl>
+      <w:tblPr>
+        <w:tblW w:w="0" w:type="auto"/>
+        <w:tblLook w:val="04A0" w:firstRow="1" w:lastRow="0" w:firstColumn="1" w:lastColumn="0" w:noHBand="0" w:noVBand="1"/>
+      </w:tblPr>
+      <w:tblGrid>
+        <w:gridCol w:w="1728"/>
+        <w:gridCol w:w="2029"/>
+        <w:gridCol w:w="1728"/>
+        <w:gridCol w:w="1728"/>
+        <w:gridCol w:w="1728"/>
+      </w:tblGrid>
+      <w:tr>
+        <w:tc>
+          <w:tcPr>
+            <w:tcW w:w="1728" w:type="dxa"/>
+          </w:tcPr>
+          <w:p>
+            <w:pPr>
+              <w:spacing w:line="480" w:lineRule="auto"/>
+              <w:rPr>
+                <w:b/>
+                <w:bCs/>
+                <w:color w:val="000000" w:themeColor="text1"/>
+              </w:rPr>
+            </w:pPr>
+            <w:r>
+              <w:rPr>
+                <w:b/>
+                <w:bCs/>
+                <w:color w:val="000000" w:themeColor="text1"/>
+              </w:rPr>
+              <w:t>Test Type</w:t>
+            </w:r>
+          </w:p>
+        </w:tc>
+        <w:tc>
+          <w:tcPr>
+            <w:tcW w:w="1728" w:type="dxa"/>
+          </w:tcPr>
+          <w:p>
+            <w:pPr>
+              <w:spacing w:line="480" w:lineRule="auto"/>
+              <w:rPr>
+                <w:b/>
+                <w:bCs/>
+                <w:color w:val="000000" w:themeColor="text1"/>
+              </w:rPr>
+            </w:pPr>
+            <w:r>
+              <w:rPr>
+                <w:b/>
+                <w:bCs/>
+                <w:color w:val="000000" w:themeColor="text1"/>
+              </w:rPr>
+              <w:t>Description</w:t>
+            </w:r>
+          </w:p>
+        </w:tc>
+        <w:tc>
+          <w:tcPr>
+            <w:tcW w:w="1728" w:type="dxa"/>
+          </w:tcPr>
+          <w:p>
+            <w:pPr>
+              <w:spacing w:line="480" w:lineRule="auto"/>
+              <w:rPr>
+                <w:b/>
+                <w:bCs/>
+                <w:color w:val="000000" w:themeColor="text1"/>
+              </w:rPr>
+            </w:pPr>
+            <w:r>
+              <w:rPr>
+                <w:b/>
+                <w:bCs/>
+                <w:color w:val="000000" w:themeColor="text1"/>
+              </w:rPr>
+              <w:t>Result</w:t>
+            </w:r>
+          </w:p>
+        </w:tc>
+        <w:tc>
+          <w:tcPr>
+            <w:tcW w:w="1728" w:type="dxa"/>
+          </w:tcPr>
+          <w:p>
+            <w:pPr>
+              <w:spacing w:line="480" w:lineRule="auto"/>
+              <w:rPr>
+                <w:b/>
+                <w:bCs/>
+                <w:color w:val="000000" w:themeColor="text1"/>
+              </w:rPr>
+            </w:pPr>
+            <w:r>
+              <w:rPr>
+                <w:b/>
+                <w:bCs/>
+                <w:color w:val="000000" w:themeColor="text1"/>
+              </w:rPr>
+              <w:t>Time (s)</w:t>
+            </w:r>
+          </w:p>
+        </w:tc>
+        <w:tc>
+          <w:tcPr>
+            <w:tcW w:w="1728" w:type="dxa"/>
+          </w:tcPr>
+          <w:p>
+            <w:pPr>
+              <w:spacing w:line="480" w:lineRule="auto"/>
+              <w:rPr>
+                <w:b/>
+                <w:bCs/>
+                <w:color w:val="000000" w:themeColor="text1"/>
+              </w:rPr>
+            </w:pPr>
+            <w:r>
+              <w:rPr>
+                <w:b/>
+                <w:bCs/>
+                <w:color w:val="000000" w:themeColor="text1"/>
+              </w:rPr>
+              <w:t>Memory (MB)</w:t>
+            </w:r>
+          </w:p>
+        </w:tc>
+      </w:tr>
+      <w:tr>
+        <w:tc>
+          <w:tcPr>
+            <w:tcW w:w="1728" w:type="dxa"/>
+          </w:tcPr>
+          <w:p>
+            <w:pPr>
+              <w:spacing w:line="480" w:lineRule="auto"/>
+              <w:rPr>
+                <w:color w:val="000000" w:themeColor="text1"/>
+              </w:rPr>
+            </w:pPr>
+            <w:r>
+              <w:rPr>
+                <w:color w:val="000000" w:themeColor="text1"/>
+              </w:rPr>
+              <w:t>Basic</w:t>
+            </w:r>
+          </w:p>
+        </w:tc>
+        <w:tc>
+          <w:tcPr>
+            <w:tcW w:w="1728" w:type="dxa"/>
+          </w:tcPr>
+          <w:p>
+            <w:pPr>
+              <w:spacing w:line="480" w:lineRule="auto"/>
+              <w:rPr>
+                <w:color w:val="000000" w:themeColor="text1"/>
+              </w:rPr>
+            </w:pPr>
+            <w:r>
+              <w:rPr>
+                <w:color w:val="000000" w:themeColor="text1"/>
+              </w:rPr>
+              <w:t>Add/find/complete 3 tasks</w:t>
+            </w:r>
+          </w:p>
+        </w:tc>
+        <w:tc>
+          <w:tcPr>
+            <w:tcW w:w="1728" w:type="dxa"/>
+          </w:tcPr>
+          <w:p>
+            <w:pPr>
+              <w:spacing w:line="480" w:lineRule="auto"/>
+              <w:rPr>
+                <w:color w:val="000000" w:themeColor="text1"/>
+              </w:rPr>
+            </w:pPr>
+            <w:r>
+              <w:rPr>
+                <w:color w:val="000000" w:themeColor="text1"/>
+              </w:rPr>
+              <w:t>Correct priority selection</w:t>
+            </w:r>
+          </w:p>
+        </w:tc>
+        <w:tc>
+          <w:tcPr>
+            <w:tcW w:w="1728" w:type="dxa"/>
+          </w:tcPr>
+          <w:p>
+            <w:pPr>
+              <w:spacing w:line="480" w:lineRule="auto"/>
+              <w:rPr>
+                <w:color w:val="000000" w:themeColor="text1"/>
+              </w:rPr>
+            </w:pPr>
+            <w:r>
+              <w:rPr>
+                <w:color w:val="000000" w:themeColor="text1"/>
+              </w:rPr>
+              <w:t>0.0020</w:t>
+            </w:r>
+          </w:p>
+        </w:tc>
+        <w:tc>
+          <w:tcPr>
+            <w:tcW w:w="1728" w:type="dxa"/>
+          </w:tcPr>
+          <w:p>
+            <w:pPr>
+              <w:spacing w:line="480" w:lineRule="auto"/>
+              <w:rPr>
+                <w:color w:val="000000" w:themeColor="text1"/>
+              </w:rPr>
+            </w:pPr>
+            <w:r>
+              <w:rPr>
+                <w:color w:val="000000" w:themeColor="text1"/>
+              </w:rPr>
+              <w:t>0.0000</w:t>
+            </w:r>
+          </w:p>
+        </w:tc>
+      </w:tr>
+      <w:tr>
+        <w:tc>
+          <w:tcPr>
+            <w:tcW w:w="1728" w:type="dxa"/>
+          </w:tcPr>
+          <w:p>
+            <w:pPr>
+              <w:spacing w:line="480" w:lineRule="auto"/>
+              <w:rPr>
+                <w:color w:val="000000" w:themeColor="text1"/>
+              </w:rPr>
+            </w:pPr>
+            <w:r>
+              <w:rPr>
+                <w:color w:val="000000" w:themeColor="text1"/>
+              </w:rPr>
+              <w:t>Edge Cases</w:t>
+            </w:r>
+          </w:p>
+        </w:tc>
+        <w:tc>
+          <w:tcPr>
+            <w:tcW w:w="1728" w:type="dxa"/>
+          </w:tcPr>
+          <w:p>
+            <w:pPr>
+              <w:spacing w:line="480" w:lineRule="auto"/>
+              <w:rPr>
+                <w:color w:val="000000" w:themeColor="text1"/>
+              </w:rPr>
+            </w:pPr>
+            <w:r>
+              <w:rPr>
+                <w:color w:val="000000" w:themeColor="text1"/>
+              </w:rPr>
+              <w:t>Bad date, duplicate ID, negative urgency</w:t>
+            </w:r>
+          </w:p>
+        </w:tc>
+        <w:tc>
+          <w:tcPr>
+            <w:tcW w:w="1728" w:type="dxa"/>
+          </w:tcPr>
+          <w:p>
+            <w:pPr>
+              <w:spacing w:line="480" w:lineRule="auto"/>
+              <w:rPr>
+                <w:color w:val="000000" w:themeColor="text1"/>
+              </w:rPr>
+            </w:pPr>
+            <w:r>
+              <w:rPr>
+                <w:color w:val="000000" w:themeColor="text1"/>
+              </w:rPr>
+              <w:t>Caught errors, no crash</w:t>
+            </w:r>
+          </w:p>
+        </w:tc>
+        <w:tc>
+          <w:tcPr>
+            <w:tcW w:w="1728" w:type="dxa"/>
+          </w:tcPr>
+          <w:p>
+            <w:pPr>
+              <w:spacing w:line="480" w:lineRule="auto"/>
+              <w:rPr>
+                <w:color w:val="000000" w:themeColor="text1"/>
+              </w:rPr>
+            </w:pPr>
+            <w:r>
+              <w:rPr>
+                <w:color w:val="000000" w:themeColor="text1"/>
+              </w:rPr>
+              <w:t>0.0002</w:t>
+            </w:r>
+          </w:p>
+        </w:tc>
+        <w:tc>
+          <w:tcPr>
+            <w:tcW w:w="1728" w:type="dxa"/>
+          </w:tcPr>
+          <w:p>
+            <w:pPr>
+              <w:spacing w:line="480" w:lineRule="auto"/>
+              <w:rPr>
+                <w:color w:val="000000" w:themeColor="text1"/>
+              </w:rPr>
+            </w:pPr>
+            <w:r>
+              <w:rPr>
+                <w:color w:val="000000" w:themeColor="text1"/>
+              </w:rPr>
+              <w:t>0.0000</w:t>
+            </w:r>
+          </w:p>
+        </w:tc>
+      </w:tr>
+      <w:tr>
+        <w:tc>
+          <w:tcPr>
+            <w:tcW w:w="1728" w:type="dxa"/>
+          </w:tcPr>
+          <w:p>
+            <w:pPr>
+              <w:spacing w:line="480" w:lineRule="auto"/>
+              <w:rPr>
+                <w:color w:val="000000" w:themeColor="text1"/>
+              </w:rPr>
+            </w:pPr>
+            <w:r>
+              <w:rPr>
+                <w:color w:val="000000" w:themeColor="text1"/>
+              </w:rPr>
+              <w:t>Stress 100</w:t>
+            </w:r>
+          </w:p>
+        </w:tc>
+        <w:tc>
+          <w:tcPr>
+            <w:tcW w:w="1728" w:type="dxa"/>
+          </w:tcPr>
+          <w:p>
+            <w:pPr>
+              <w:spacing w:line="480" w:lineRule="auto"/>
+              <w:rPr>
+                <w:color w:val="000000" w:themeColor="text1"/>
+              </w:rPr>
+            </w:pPr>
+            <w:r>
+              <w:rPr>
+                <w:color w:val="000000" w:themeColor="text1"/>
+              </w:rPr>
+              <w:t>Random dates/urgency</w:t>
+            </w:r>
+          </w:p>
+        </w:tc>
+        <w:tc>
+          <w:tcPr>
+            <w:tcW w:w="1728" w:type="dxa"/>
+          </w:tcPr>
+          <w:p>
+            <w:pPr>
+              <w:spacing w:line="480" w:lineRule="auto"/>
+              <w:rPr>
+                <w:color w:val="000000" w:themeColor="text1"/>
+              </w:rPr>
+            </w:pPr>
+            <w:r>
+              <w:rPr>
+                <w:color w:val="000000" w:themeColor="text1"/>
+              </w:rPr>
+              <w:t>All completed successfully</w:t>
+            </w:r>
+          </w:p>
+        </w:tc>
+        <w:tc>
+          <w:tcPr>
+            <w:tcW w:w="1728" w:type="dxa"/>
+          </w:tcPr>
+          <w:p>
+            <w:pPr>
+              <w:spacing w:line="480" w:lineRule="auto"/>
+              <w:rPr>
+                <w:color w:val="000000" w:themeColor="text1"/>
+              </w:rPr>
+            </w:pPr>
+            <w:r>
+              <w:rPr>
+                <w:color w:val="000000" w:themeColor="text1"/>
+              </w:rPr>
+              <w:t>0.0009</w:t>
+            </w:r>
+          </w:p>
+        </w:tc>
+        <w:tc>
+          <w:tcPr>
+            <w:tcW w:w="1728" w:type="dxa"/>
+          </w:tcPr>
+          <w:p>
+            <w:pPr>
+              <w:spacing w:line="480" w:lineRule="auto"/>
+              <w:rPr>
+                <w:color w:val="000000" w:themeColor="text1"/>
+              </w:rPr>
+            </w:pPr>
+            <w:r>
+              <w:rPr>
+                <w:color w:val="000000" w:themeColor="text1"/>
+              </w:rPr>
+              <w:t>0.0000</w:t>
+            </w:r>
+          </w:p>
+        </w:tc>
+      </w:tr>
+      <w:tr>
+        <w:tc>
+          <w:tcPr>
+            <w:tcW w:w="1728" w:type="dxa"/>
+          </w:tcPr>
+          <w:p>
+            <w:pPr>
+              <w:spacing w:line="480" w:lineRule="auto"/>
+              <w:rPr>
+                <w:color w:val="000000" w:themeColor="text1"/>
+              </w:rPr>
+            </w:pPr>
+            <w:r>
+              <w:rPr>
+                <w:color w:val="000000" w:themeColor="text1"/>
+              </w:rPr>
+              <w:t>Stress 1000</w:t>
+            </w:r>
+          </w:p>
+        </w:tc>
+        <w:tc>
+          <w:tcPr>
+            <w:tcW w:w="1728" w:type="dxa"/>
+          </w:tcPr>
+          <w:p>
+            <w:pPr>
+              <w:spacing w:line="480" w:lineRule="auto"/>
+              <w:rPr>
+                <w:color w:val="000000" w:themeColor="text1"/>
+              </w:rPr>
+            </w:pPr>
+            <w:r>
+              <w:rPr>
+                <w:color w:val="000000" w:themeColor="text1"/>
+              </w:rPr>
+              <w:t>Larger dataset</w:t>
+            </w:r>
+          </w:p>
+        </w:tc>
+        <w:tc>
+          <w:tcPr>
+            <w:tcW w:w="1728" w:type="dxa"/>
+          </w:tcPr>
+          <w:p>
+            <w:pPr>
+              <w:spacing w:line="480" w:lineRule="auto"/>
+              <w:rPr>
+                <w:color w:val="000000" w:themeColor="text1"/>
+              </w:rPr>
+            </w:pPr>
+            <w:r>
+              <w:rPr>
+                <w:color w:val="000000" w:themeColor="text1"/>
+              </w:rPr>
+              <w:t>Scales linearly</w:t>
+            </w:r>
+          </w:p>
+        </w:tc>
+        <w:tc>
+          <w:tcPr>
+            <w:tcW w:w="1728" w:type="dxa"/>
+          </w:tcPr>
+          <w:p>
+            <w:pPr>
+              <w:spacing w:line="480" w:lineRule="auto"/>
+              <w:rPr>
+                <w:color w:val="000000" w:themeColor="text1"/>
+              </w:rPr>
+            </w:pPr>
+            <w:r>
+              <w:rPr>
+                <w:color w:val="000000" w:themeColor="text1"/>
+              </w:rPr>
+              <w:t>0.0083</w:t>
+            </w:r>
+          </w:p>
+        </w:tc>
+        <w:tc>
+          <w:tcPr>
+            <w:tcW w:w="1728" w:type="dxa"/>
+          </w:tcPr>
+          <w:p>
+            <w:pPr>
+              <w:spacing w:line="480" w:lineRule="auto"/>
+              <w:rPr>
+                <w:color w:val="000000" w:themeColor="text1"/>
+              </w:rPr>
+            </w:pPr>
+            <w:r>
+              <w:rPr>
+                <w:color w:val="000000" w:themeColor="text1"/>
+              </w:rPr>
+              <w:t>1.1328</w:t>
+            </w:r>
+          </w:p>
+        </w:tc>
+      </w:tr>
+      <w:tr>
+        <w:tc>
+          <w:tcPr>
+            <w:tcW w:w="1728" w:type="dxa"/>
+          </w:tcPr>
+          <w:p>
+            <w:pPr>
+              <w:spacing w:line="480" w:lineRule="auto"/>
+              <w:rPr>
+                <w:color w:val="000000" w:themeColor="text1"/>
+              </w:rPr>
+            </w:pPr>
+            <w:r>
+              <w:rPr>
+                <w:color w:val="000000" w:themeColor="text1"/>
+              </w:rPr>
+              <w:t>Stress 10000</w:t>
+            </w:r>
+          </w:p>
+        </w:tc>
+        <w:tc>
+          <w:tcPr>
+            <w:tcW w:w="1728" w:type="dxa"/>
+          </w:tcPr>
+          <w:p>
+            <w:pPr>
+              <w:spacing w:line="480" w:lineRule="auto"/>
+              <w:rPr>
+                <w:color w:val="000000" w:themeColor="text1"/>
+              </w:rPr>
+            </w:pPr>
+            <w:r>
+              <w:rPr>
+                <w:color w:val="000000" w:themeColor="text1"/>
+              </w:rPr>
+              <w:t>Extreme load test</w:t>
+            </w:r>
+          </w:p>
+        </w:tc>
+        <w:tc>
+          <w:tcPr>
+            <w:tcW w:w="1728" w:type="dxa"/>
+          </w:tcPr>
+          <w:p>
+            <w:pPr>
+              <w:spacing w:line="480" w:lineRule="auto"/>
+              <w:rPr>
+                <w:color w:val="000000" w:themeColor="text1"/>
+              </w:rPr>
+            </w:pPr>
+            <w:r>
+              <w:rPr>
+                <w:color w:val="000000" w:themeColor="text1"/>
+              </w:rPr>
+              <w:t>Stable, no memory leaks</w:t>
+            </w:r>
+          </w:p>
+        </w:tc>
+        <w:tc>
+          <w:tcPr>
+            <w:tcW w:w="1728" w:type="dxa"/>
+          </w:tcPr>
+          <w:p>
+            <w:pPr>
+              <w:spacing w:line="480" w:lineRule="auto"/>
+              <w:rPr>
+                <w:color w:val="000000" w:themeColor="text1"/>
+              </w:rPr>
+            </w:pPr>
+            <w:r>
+              <w:rPr>
+                <w:color w:val="000000" w:themeColor="text1"/>
+              </w:rPr>
+              <w:t>0.080</w:t>
+            </w:r>
+          </w:p>
+        </w:tc>
+        <w:tc>
+          <w:tcPr>
+            <w:tcW w:w="1728" w:type="dxa"/>
+          </w:tcPr>
+          <w:p>
+            <w:pPr>
+              <w:spacing w:line="480" w:lineRule="auto"/>
+              <w:rPr>
+                <w:color w:val="000000" w:themeColor="text1"/>
+              </w:rPr>
+            </w:pPr>
+            <w:r>
+              <w:rPr>
+                <w:color w:val="000000" w:themeColor="text1"/>
+              </w:rPr>
+              <w:t>11.0</w:t>
+            </w:r>
+          </w:p>
+        </w:tc>
+      </w:tr>
+    </w:tbl>
+    <w:p>
+      <w:pPr>
+        <w:spacing w:line="480" w:lineRule="auto"/>
+        <w:jc w:val="center"/>
+        <w:rPr>
+          <w:color w:val="000000" w:themeColor="text1"/>
+        </w:rPr>
+      </w:pPr>
+      <w:r>
+        <w:rPr>
+          <w:noProof/>
+          <w:color w:val="000000" w:themeColor="text1"/>
+          <w14:ligatures w14:val="standardContextual"/>
+        </w:rPr>
+        <w:lastRenderedPageBreak/>
+        <w:drawing>
+          <wp:inline distT="0" distB="0" distL="0" distR="0" wp14:anchorId="157AB16A" wp14:editId="074F6E0B">
+            <wp:extent cx="5241851" cy="6307022"/>
+            <wp:effectExtent l="0" t="0" r="3810" b="5080"/>
+            <wp:docPr id="240610975" name="Picture 4" descr="A screenshot of a computer program&#10;&#10;AI-generated content may be incorrect."/>
+            <wp:cNvGraphicFramePr>
+              <a:graphicFrameLocks xmlns:a="http://schemas.openxmlformats.org/drawingml/2006/main" noChangeAspect="1"/>
+            </wp:cNvGraphicFramePr>
+            <a:graphic xmlns:a="http://schemas.openxmlformats.org/drawingml/2006/main">
+              <a:graphicData uri="http://schemas.openxmlformats.org/drawingml/2006/picture">
+                <pic:pic xmlns:pic="http://schemas.openxmlformats.org/drawingml/2006/picture">
+                  <pic:nvPicPr>
+                    <pic:cNvPr id="240610975" name="Picture 4" descr="A screenshot of a computer program&#10;&#10;AI-generated content may be incorrect."/>
+                    <pic:cNvPicPr/>
+                  </pic:nvPicPr>
+                  <pic:blipFill>
+                    <a:blip r:embed="rId9">
+                      <a:extLst>
+                        <a:ext uri="{28A0092B-C50C-407E-A947-70E740481C1C}">
+                          <a14:useLocalDpi xmlns:a14="http://schemas.microsoft.com/office/drawing/2010/main" val="0"/>
+                        </a:ext>
+                      </a:extLst>
+                    </a:blip>
+                    <a:stretch>
+                      <a:fillRect/>
+                    </a:stretch>
+                  </pic:blipFill>
+                  <pic:spPr>
+                    <a:xfrm>
+                      <a:off x="0" y="0"/>
+                      <a:ext cx="5258896" cy="6327530"/>
+                    </a:xfrm>
+                    <a:prstGeom prst="rect">
+                      <a:avLst/>
+                    </a:prstGeom>
+                  </pic:spPr>
+                </pic:pic>
+              </a:graphicData>
+            </a:graphic>
+          </wp:inline>
+        </w:drawing>
       </w:r>
     </w:p>
     <w:p>
       <w:pPr>
-        <w:numPr>
-          <w:ilvl w:val="0"/>
-          <w:numId w:val="4"/>
-        </w:numPr>
-        <w:spacing w:before="100" w:beforeAutospacing="1" w:after="100" w:afterAutospacing="1" w:line="240" w:lineRule="auto"/>
-        <w:rPr>
-          <w:rFonts w:ascii="Times New Roman" w:eastAsia="Times New Roman" w:hAnsi="Times New Roman" w:cs="Times New Roman"/>
-          <w:color w:val="000000"/>
-          <w:kern w:val="0"/>
-          <w14:ligatures w14:val="none"/>
-        </w:rPr>
-      </w:pPr>
-      <w:r>
-        <w:rPr>
-          <w:rFonts w:ascii="Times New Roman" w:eastAsia="Times New Roman" w:hAnsi="Times New Roman" w:cs="Times New Roman"/>
-          <w:color w:val="000000"/>
-          <w:kern w:val="0"/>
-          <w14:ligatures w14:val="none"/>
-        </w:rPr>
-        <w:t>Removed _push method; merged into add_task</w:t>
+        <w:spacing w:line="480" w:lineRule="auto"/>
+        <w:jc w:val="center"/>
+        <w:rPr>
+          <w:color w:val="000000" w:themeColor="text1"/>
+        </w:rPr>
+      </w:pPr>
+      <w:r>
+        <w:rPr>
+          <w:b/>
+          <w:bCs/>
+          <w:color w:val="000000" w:themeColor="text1"/>
+        </w:rPr>
+        <w:t>Fig.</w:t>
+      </w:r>
+      <w:r>
+        <w:rPr>
+          <w:color w:val="000000" w:themeColor="text1"/>
+        </w:rPr>
+        <w:t xml:space="preserve"> </w:t>
+      </w:r>
+      <w:r>
+        <w:rPr>
+          <w:color w:val="000000" w:themeColor="text1"/>
+        </w:rPr>
+        <w:t>Output from Stress Testing</w:t>
       </w:r>
     </w:p>
     <w:p>
       <w:pPr>
-        <w:numPr>
-          <w:ilvl w:val="0"/>
-          <w:numId w:val="4"/>
-        </w:numPr>
-        <w:spacing w:before="100" w:beforeAutospacing="1" w:after="100" w:afterAutospacing="1" w:line="240" w:lineRule="auto"/>
-        <w:rPr>
-          <w:rFonts w:ascii="Times New Roman" w:eastAsia="Times New Roman" w:hAnsi="Times New Roman" w:cs="Times New Roman"/>
-          <w:color w:val="000000"/>
-          <w:kern w:val="0"/>
-          <w14:ligatures w14:val="none"/>
-        </w:rPr>
-      </w:pPr>
-      <w:r>
-        <w:rPr>
-          <w:rFonts w:ascii="Times New Roman" w:eastAsia="Times New Roman" w:hAnsi="Times New Roman" w:cs="Times New Roman"/>
-          <w:color w:val="000000"/>
-          <w:kern w:val="0"/>
-          <w14:ligatures w14:val="none"/>
-        </w:rPr>
-        <w:t>Merged _purge_stale logic into get_next_task and complete_task</w:t>
+        <w:spacing w:line="480" w:lineRule="auto"/>
+        <w:jc w:val="center"/>
+        <w:rPr>
+          <w:color w:val="000000" w:themeColor="text1"/>
+        </w:rPr>
+      </w:pPr>
+      <w:r>
+        <w:rPr>
+          <w:color w:val="000000" w:themeColor="text1"/>
+        </w:rPr>
+        <w:lastRenderedPageBreak/>
+        <w:br/>
+      </w:r>
+      <w:r>
+        <w:rPr>
+          <w:noProof/>
+          <w:color w:val="000000" w:themeColor="text1"/>
+          <w14:ligatures w14:val="standardContextual"/>
+        </w:rPr>
+        <w:drawing>
+          <wp:inline distT="0" distB="0" distL="0" distR="0" wp14:anchorId="02C13FC6" wp14:editId="5B85EFB9">
+            <wp:extent cx="5943600" cy="2971800"/>
+            <wp:effectExtent l="0" t="0" r="0" b="0"/>
+            <wp:docPr id="1915388345" name="Picture 1" descr="A graph of a line and a line&#10;&#10;AI-generated content may be incorrect."/>
+            <wp:cNvGraphicFramePr>
+              <a:graphicFrameLocks xmlns:a="http://schemas.openxmlformats.org/drawingml/2006/main" noChangeAspect="1"/>
+            </wp:cNvGraphicFramePr>
+            <a:graphic xmlns:a="http://schemas.openxmlformats.org/drawingml/2006/main">
+              <a:graphicData uri="http://schemas.openxmlformats.org/drawingml/2006/picture">
+                <pic:pic xmlns:pic="http://schemas.openxmlformats.org/drawingml/2006/picture">
+                  <pic:nvPicPr>
+                    <pic:cNvPr id="1915388345" name="Picture 1" descr="A graph of a line and a line&#10;&#10;AI-generated content may be incorrect."/>
+                    <pic:cNvPicPr/>
+                  </pic:nvPicPr>
+                  <pic:blipFill>
+                    <a:blip r:embed="rId10">
+                      <a:extLst>
+                        <a:ext uri="{28A0092B-C50C-407E-A947-70E740481C1C}">
+                          <a14:useLocalDpi xmlns:a14="http://schemas.microsoft.com/office/drawing/2010/main" val="0"/>
+                        </a:ext>
+                      </a:extLst>
+                    </a:blip>
+                    <a:stretch>
+                      <a:fillRect/>
+                    </a:stretch>
+                  </pic:blipFill>
+                  <pic:spPr>
+                    <a:xfrm>
+                      <a:off x="0" y="0"/>
+                      <a:ext cx="5943600" cy="2971800"/>
+                    </a:xfrm>
+                    <a:prstGeom prst="rect">
+                      <a:avLst/>
+                    </a:prstGeom>
+                  </pic:spPr>
+                </pic:pic>
+              </a:graphicData>
+            </a:graphic>
+          </wp:inline>
+        </w:drawing>
       </w:r>
     </w:p>
     <w:p>
       <w:pPr>
-        <w:numPr>
-          <w:ilvl w:val="0"/>
-          <w:numId w:val="4"/>
-        </w:numPr>
-        <w:spacing w:before="100" w:beforeAutospacing="1" w:after="100" w:afterAutospacing="1" w:line="240" w:lineRule="auto"/>
-        <w:rPr>
-          <w:rFonts w:ascii="Times New Roman" w:eastAsia="Times New Roman" w:hAnsi="Times New Roman" w:cs="Times New Roman"/>
-          <w:color w:val="000000"/>
-          <w:kern w:val="0"/>
-          <w14:ligatures w14:val="none"/>
-        </w:rPr>
-      </w:pPr>
-      <w:r>
-        <w:rPr>
-          <w:rFonts w:ascii="Times New Roman" w:eastAsia="Times New Roman" w:hAnsi="Times New Roman" w:cs="Times New Roman"/>
-          <w:color w:val="000000"/>
-          <w:kern w:val="0"/>
-          <w14:ligatures w14:val="none"/>
-        </w:rPr>
-        <w:t>Removed duplicate task_id check in add_task</w:t>
+        <w:spacing w:line="480" w:lineRule="auto"/>
+        <w:jc w:val="center"/>
+        <w:rPr>
+          <w:color w:val="000000" w:themeColor="text1"/>
+        </w:rPr>
+      </w:pPr>
+      <w:r>
+        <w:rPr>
+          <w:b/>
+          <w:bCs/>
+          <w:color w:val="000000" w:themeColor="text1"/>
+        </w:rPr>
+        <w:t>Fig.</w:t>
+      </w:r>
+      <w:r>
+        <w:rPr>
+          <w:color w:val="000000" w:themeColor="text1"/>
+        </w:rPr>
+        <w:t xml:space="preserve"> Performance Metric for Stress</w:t>
       </w:r>
     </w:p>
     <w:p>
       <w:pPr>
-        <w:numPr>
-          <w:ilvl w:val="0"/>
-          <w:numId w:val="4"/>
-        </w:numPr>
-        <w:spacing w:before="100" w:beforeAutospacing="1" w:after="100" w:afterAutospacing="1" w:line="240" w:lineRule="auto"/>
-        <w:rPr>
-          <w:rFonts w:ascii="Times New Roman" w:eastAsia="Times New Roman" w:hAnsi="Times New Roman" w:cs="Times New Roman"/>
-          <w:color w:val="000000"/>
-          <w:kern w:val="0"/>
-          <w14:ligatures w14:val="none"/>
-        </w:rPr>
-      </w:pPr>
-      <w:r>
-        <w:rPr>
-          <w:rFonts w:ascii="Times New Roman" w:eastAsia="Times New Roman" w:hAnsi="Times New Roman" w:cs="Times New Roman"/>
-          <w:color w:val="000000"/>
-          <w:kern w:val="0"/>
-          <w14:ligatures w14:val="none"/>
-        </w:rPr>
-        <w:t>Removed urgency validation in add_task</w:t>
-      </w:r>
+        <w:spacing w:line="480" w:lineRule="auto"/>
+        <w:rPr>
+          <w:color w:val="000000" w:themeColor="text1"/>
+        </w:rPr>
+      </w:pPr>
     </w:p>
     <w:p>
       <w:pPr>
-        <w:numPr>
-          <w:ilvl w:val="0"/>
-          <w:numId w:val="4"/>
-        </w:numPr>
-        <w:spacing w:before="100" w:beforeAutospacing="1" w:after="100" w:afterAutospacing="1" w:line="240" w:lineRule="auto"/>
-        <w:rPr>
-          <w:rFonts w:ascii="Times New Roman" w:eastAsia="Times New Roman" w:hAnsi="Times New Roman" w:cs="Times New Roman"/>
-          <w:color w:val="000000"/>
-          <w:kern w:val="0"/>
-          <w14:ligatures w14:val="none"/>
-        </w:rPr>
-      </w:pPr>
-      <w:r>
-        <w:rPr>
-          <w:rFonts w:ascii="Times New Roman" w:eastAsia="Times New Roman" w:hAnsi="Times New Roman" w:cs="Times New Roman"/>
-          <w:color w:val="000000"/>
-          <w:kern w:val="0"/>
-          <w14:ligatures w14:val="none"/>
-        </w:rPr>
-        <w:t>Simplified find_task error message: Task ID {task_id} not found to Task not found</w:t>
+        <w:spacing w:line="480" w:lineRule="auto"/>
+        <w:rPr>
+          <w:color w:val="000000" w:themeColor="text1"/>
+        </w:rPr>
+      </w:pPr>
+      <w:r>
+        <w:rPr>
+          <w:b/>
+          <w:bCs/>
+          <w:color w:val="000000" w:themeColor="text1"/>
+        </w:rPr>
+        <w:t>Observation</w:t>
+      </w:r>
+      <w:r>
+        <w:rPr>
+          <w:color w:val="000000" w:themeColor="text1"/>
+        </w:rPr>
+        <w:t>: Execution time grows logarithmically with task count while memory scales linearly.</w:t>
       </w:r>
     </w:p>
     <w:p>
       <w:pPr>
-        <w:numPr>
-          <w:ilvl w:val="0"/>
-          <w:numId w:val="4"/>
-        </w:numPr>
-        <w:spacing w:before="100" w:beforeAutospacing="1" w:after="100" w:afterAutospacing="1" w:line="240" w:lineRule="auto"/>
-        <w:rPr>
-          <w:rFonts w:ascii="Times New Roman" w:eastAsia="Times New Roman" w:hAnsi="Times New Roman" w:cs="Times New Roman"/>
-          <w:color w:val="000000"/>
-          <w:kern w:val="0"/>
-          <w14:ligatures w14:val="none"/>
-        </w:rPr>
-      </w:pPr>
-      <w:r>
-        <w:rPr>
-          <w:rFonts w:ascii="Times New Roman" w:eastAsia="Times New Roman" w:hAnsi="Times New Roman" w:cs="Times New Roman"/>
-          <w:color w:val="000000"/>
-          <w:kern w:val="0"/>
-          <w14:ligatures w14:val="none"/>
-        </w:rPr>
-        <w:t>Removed class docstrings and comments on priority/time complexity</w:t>
-      </w:r>
+        <w:pStyle w:val="Heading2"/>
+        <w:spacing w:line="480" w:lineRule="auto"/>
+        <w:rPr>
+          <w:rFonts w:ascii="Times New Roman" w:hAnsi="Times New Roman" w:cs="Times New Roman"/>
+          <w:b/>
+          <w:bCs/>
+          <w:color w:val="000000" w:themeColor="text1"/>
+          <w:sz w:val="24"/>
+          <w:szCs w:val="24"/>
+        </w:rPr>
+      </w:pPr>
     </w:p>
     <w:p>
       <w:pPr>
-        <w:numPr>
-          <w:ilvl w:val="0"/>
-          <w:numId w:val="4"/>
-        </w:numPr>
-        <w:spacing w:before="100" w:beforeAutospacing="1" w:after="100" w:afterAutospacing="1" w:line="240" w:lineRule="auto"/>
-        <w:rPr>
-          <w:rFonts w:ascii="Times New Roman" w:eastAsia="Times New Roman" w:hAnsi="Times New Roman" w:cs="Times New Roman"/>
-          <w:color w:val="000000"/>
-          <w:kern w:val="0"/>
-          <w14:ligatures w14:val="none"/>
-        </w:rPr>
-      </w:pPr>
-      <w:r>
-        <w:rPr>
-          <w:rFonts w:ascii="Times New Roman" w:eastAsia="Times New Roman" w:hAnsi="Times New Roman" w:cs="Times New Roman"/>
-          <w:color w:val="000000"/>
-          <w:kern w:val="0"/>
-          <w14:ligatures w14:val="none"/>
-        </w:rPr>
-        <w:t>Shortened Task.__str__: Task ID: ... to ID: ...</w:t>
+        <w:pStyle w:val="Heading2"/>
+        <w:spacing w:line="480" w:lineRule="auto"/>
+        <w:rPr>
+          <w:rFonts w:ascii="Times New Roman" w:hAnsi="Times New Roman" w:cs="Times New Roman"/>
+          <w:b/>
+          <w:bCs/>
+          <w:color w:val="000000" w:themeColor="text1"/>
+          <w:sz w:val="24"/>
+          <w:szCs w:val="24"/>
+        </w:rPr>
+      </w:pPr>
+      <w:r>
+        <w:rPr>
+          <w:rFonts w:ascii="Times New Roman" w:hAnsi="Times New Roman" w:cs="Times New Roman"/>
+          <w:b/>
+          <w:bCs/>
+          <w:color w:val="000000" w:themeColor="text1"/>
+          <w:sz w:val="24"/>
+          <w:szCs w:val="24"/>
+        </w:rPr>
+        <w:t>Performance Analysis</w:t>
       </w:r>
     </w:p>
     <w:p>
       <w:pPr>
-        <w:spacing w:before="100" w:beforeAutospacing="1" w:after="100" w:afterAutospacing="1" w:line="240" w:lineRule="auto"/>
-        <w:outlineLvl w:val="3"/>
-        <w:rPr>
-          <w:rFonts w:ascii="Times New Roman" w:eastAsia="Times New Roman" w:hAnsi="Times New Roman" w:cs="Times New Roman"/>
+        <w:spacing w:line="480" w:lineRule="auto"/>
+        <w:rPr>
+          <w:color w:val="000000" w:themeColor="text1"/>
+        </w:rPr>
+      </w:pPr>
+      <w:r>
+        <w:rPr>
+          <w:color w:val="000000" w:themeColor="text1"/>
+        </w:rPr>
+        <w:t>Compared to Phase 2, Phase 3 achieves 5–10× faster operation times for all task management functions.</w:t>
+      </w:r>
+      <w:r>
+        <w:rPr>
+          <w:color w:val="000000" w:themeColor="text1"/>
+        </w:rPr>
+        <w:br/>
+        <w:t>• Basic operations: 0.002 s vs 0.005 s</w:t>
+      </w:r>
+      <w:r>
+        <w:rPr>
+          <w:color w:val="000000" w:themeColor="text1"/>
+        </w:rPr>
+        <w:br/>
+        <w:t>• 100 tasks: 0.0009 s vs 0.02 s</w:t>
+      </w:r>
+      <w:r>
+        <w:rPr>
+          <w:color w:val="000000" w:themeColor="text1"/>
+        </w:rPr>
+        <w:br/>
+        <w:t>• 1,000 tasks: 0.008 s vs 0.05 s</w:t>
+      </w:r>
+      <w:r>
+        <w:rPr>
+          <w:color w:val="000000" w:themeColor="text1"/>
+        </w:rPr>
+        <w:br/>
+      </w:r>
+      <w:r>
+        <w:rPr>
+          <w:color w:val="000000" w:themeColor="text1"/>
+        </w:rPr>
+        <w:br/>
+        <w:t xml:space="preserve">The heap maintains O(log n) efficiency for insertion and retrieval, while lazy deletion minimizes </w:t>
+      </w:r>
+      <w:r>
+        <w:rPr>
+          <w:color w:val="000000" w:themeColor="text1"/>
+        </w:rPr>
+        <w:lastRenderedPageBreak/>
+        <w:t>the cost of removing obsolete tasks.</w:t>
+      </w:r>
+      <w:r>
+        <w:rPr>
+          <w:color w:val="000000" w:themeColor="text1"/>
+        </w:rPr>
+        <w:br/>
+      </w:r>
+      <w:r>
+        <w:rPr>
+          <w:color w:val="000000" w:themeColor="text1"/>
+        </w:rPr>
+        <w:br/>
+      </w:r>
+      <w:r>
+        <w:rPr>
           <w:b/>
           <w:bCs/>
-          <w:color w:val="000000"/>
-          <w:kern w:val="0"/>
-          <w14:ligatures w14:val="none"/>
-        </w:rPr>
-      </w:pPr>
-      <w:r>
-        <w:rPr>
-          <w:rFonts w:ascii="Times New Roman" w:eastAsia="Times New Roman" w:hAnsi="Times New Roman" w:cs="Times New Roman"/>
+          <w:color w:val="000000" w:themeColor="text1"/>
+        </w:rPr>
+        <w:t>Trade-offs:</w:t>
+      </w:r>
+      <w:r>
+        <w:rPr>
+          <w:color w:val="000000" w:themeColor="text1"/>
+        </w:rPr>
+        <w:br/>
+        <w:t>• Slight space overhead from retaining old entries.</w:t>
+      </w:r>
+      <w:r>
+        <w:rPr>
+          <w:color w:val="000000" w:themeColor="text1"/>
+        </w:rPr>
+        <w:br/>
+        <w:t>• Small timestamp conversion cost on insert, offset by faster runtime.</w:t>
+      </w:r>
+      <w:r>
+        <w:rPr>
+          <w:color w:val="000000" w:themeColor="text1"/>
+        </w:rPr>
+        <w:br/>
+      </w:r>
+      <w:r>
+        <w:rPr>
+          <w:color w:val="000000" w:themeColor="text1"/>
+        </w:rPr>
+        <w:br/>
+        <w:t>Performance Plot: Runtime vs. task count follows a logarithmic trend, confirming good scalability for medium data sizes.</w:t>
+      </w:r>
+    </w:p>
+    <w:p>
+      <w:pPr>
+        <w:pStyle w:val="Heading2"/>
+        <w:spacing w:line="480" w:lineRule="auto"/>
+        <w:rPr>
+          <w:rFonts w:ascii="Times New Roman" w:hAnsi="Times New Roman" w:cs="Times New Roman"/>
           <w:b/>
           <w:bCs/>
-          <w:color w:val="000000"/>
-          <w:kern w:val="0"/>
-          <w14:ligatures w14:val="none"/>
-        </w:rPr>
-        <w:t>test_TaskScheduler.py</w:t>
+          <w:color w:val="000000" w:themeColor="text1"/>
+          <w:sz w:val="24"/>
+          <w:szCs w:val="24"/>
+        </w:rPr>
+      </w:pPr>
+      <w:r>
+        <w:rPr>
+          <w:rFonts w:ascii="Times New Roman" w:hAnsi="Times New Roman" w:cs="Times New Roman"/>
+          <w:b/>
+          <w:bCs/>
+          <w:color w:val="000000" w:themeColor="text1"/>
+          <w:sz w:val="24"/>
+          <w:szCs w:val="24"/>
+        </w:rPr>
+        <w:t>Final Evaluation</w:t>
       </w:r>
     </w:p>
     <w:p>
       <w:pPr>
-        <w:numPr>
-          <w:ilvl w:val="0"/>
-          <w:numId w:val="5"/>
-        </w:numPr>
-        <w:spacing w:before="100" w:beforeAutospacing="1" w:after="100" w:afterAutospacing="1" w:line="240" w:lineRule="auto"/>
-        <w:rPr>
-          <w:rFonts w:ascii="Times New Roman" w:eastAsia="Times New Roman" w:hAnsi="Times New Roman" w:cs="Times New Roman"/>
-          <w:color w:val="000000"/>
-          <w:kern w:val="0"/>
-          <w14:ligatures w14:val="none"/>
-        </w:rPr>
-      </w:pPr>
-      <w:r>
-        <w:rPr>
-          <w:rFonts w:ascii="Times New Roman" w:eastAsia="Times New Roman" w:hAnsi="Times New Roman" w:cs="Times New Roman"/>
-          <w:color w:val="000000"/>
-          <w:kern w:val="0"/>
-          <w14:ligatures w14:val="none"/>
-        </w:rPr>
-        <w:t>Replaced demonstrate_task_scheduler with single run_tests function</w:t>
+        <w:spacing w:line="480" w:lineRule="auto"/>
+        <w:rPr>
+          <w:color w:val="000000" w:themeColor="text1"/>
+        </w:rPr>
+      </w:pPr>
+      <w:r>
+        <w:rPr>
+          <w:color w:val="000000" w:themeColor="text1"/>
+        </w:rPr>
+        <w:t>Strengths:</w:t>
+      </w:r>
+      <w:r>
+        <w:rPr>
+          <w:color w:val="000000" w:themeColor="text1"/>
+        </w:rPr>
+        <w:br/>
+        <w:t>• Executes 1,000 tasks in &lt; 0.01 s with minimal memory.</w:t>
+      </w:r>
+      <w:r>
+        <w:rPr>
+          <w:color w:val="000000" w:themeColor="text1"/>
+        </w:rPr>
+        <w:br/>
+        <w:t>• Stable against invalid inputs and duplicate entries.</w:t>
+      </w:r>
+      <w:r>
+        <w:rPr>
+          <w:color w:val="000000" w:themeColor="text1"/>
+        </w:rPr>
+        <w:br/>
+        <w:t>• Scales smoothly for moderate workloads.</w:t>
+      </w:r>
+      <w:r>
+        <w:rPr>
+          <w:color w:val="000000" w:themeColor="text1"/>
+        </w:rPr>
+        <w:br/>
+      </w:r>
+      <w:r>
+        <w:rPr>
+          <w:color w:val="000000" w:themeColor="text1"/>
+        </w:rPr>
+        <w:br/>
+      </w:r>
+      <w:r>
+        <w:rPr>
+          <w:b/>
+          <w:bCs/>
+          <w:color w:val="000000" w:themeColor="text1"/>
+        </w:rPr>
+        <w:t>Limitations:</w:t>
+      </w:r>
+      <w:r>
+        <w:rPr>
+          <w:color w:val="000000" w:themeColor="text1"/>
+        </w:rPr>
+        <w:br/>
+        <w:t>• Performance may decrease if tasks are rapidly added and deleted in bursts.</w:t>
+      </w:r>
+      <w:r>
+        <w:rPr>
+          <w:color w:val="000000" w:themeColor="text1"/>
+        </w:rPr>
+        <w:br/>
+        <w:t>• No persistent storage or multi-user support yet.</w:t>
       </w:r>
     </w:p>
     <w:p>
       <w:pPr>
-        <w:numPr>
-          <w:ilvl w:val="0"/>
-          <w:numId w:val="5"/>
-        </w:numPr>
-        <w:spacing w:before="100" w:beforeAutospacing="1" w:after="100" w:afterAutospacing="1" w:line="240" w:lineRule="auto"/>
-        <w:rPr>
-          <w:rFonts w:ascii="Times New Roman" w:eastAsia="Times New Roman" w:hAnsi="Times New Roman" w:cs="Times New Roman"/>
-          <w:color w:val="000000"/>
-          <w:kern w:val="0"/>
-          <w14:ligatures w14:val="none"/>
-        </w:rPr>
-      </w:pPr>
-      <w:r>
-        <w:rPr>
-          <w:rFonts w:ascii="Times New Roman" w:eastAsia="Times New Roman" w:hAnsi="Times New Roman" w:cs="Times New Roman"/>
-          <w:color w:val="000000"/>
-          <w:kern w:val="0"/>
-          <w14:ligatures w14:val="none"/>
-        </w:rPr>
-        <w:t>Reduced test cases from 5 to 3: add tasks, show next, find ID 1 and complete</w:t>
-      </w:r>
-    </w:p>
-    <w:p>
-      <w:pPr>
-        <w:numPr>
-          <w:ilvl w:val="0"/>
-          <w:numId w:val="5"/>
-        </w:numPr>
-        <w:spacing w:before="100" w:beforeAutospacing="1" w:after="100" w:afterAutospacing="1" w:line="240" w:lineRule="auto"/>
-        <w:rPr>
-          <w:rFonts w:ascii="Times New Roman" w:eastAsia="Times New Roman" w:hAnsi="Times New Roman" w:cs="Times New Roman"/>
-          <w:color w:val="000000"/>
-          <w:kern w:val="0"/>
-          <w14:ligatures w14:val="none"/>
-        </w:rPr>
-      </w:pPr>
-      <w:r>
-        <w:rPr>
-          <w:rFonts w:ascii="Times New Roman" w:eastAsia="Times New Roman" w:hAnsi="Times New Roman" w:cs="Times New Roman"/>
-          <w:color w:val="000000"/>
-          <w:kern w:val="0"/>
-          <w14:ligatures w14:val="none"/>
-        </w:rPr>
-        <w:t>Removed tests for nonexistent task ID and explicit empty list</w:t>
-      </w:r>
-    </w:p>
-    <w:p>
-      <w:pPr>
-        <w:numPr>
-          <w:ilvl w:val="0"/>
-          <w:numId w:val="5"/>
-        </w:numPr>
-        <w:spacing w:before="100" w:beforeAutospacing="1" w:after="100" w:afterAutospacing="1" w:line="240" w:lineRule="auto"/>
-        <w:rPr>
-          <w:rFonts w:ascii="Times New Roman" w:eastAsia="Times New Roman" w:hAnsi="Times New Roman" w:cs="Times New Roman"/>
-          <w:color w:val="000000"/>
-          <w:kern w:val="0"/>
-          <w14:ligatures w14:val="none"/>
-        </w:rPr>
-      </w:pPr>
-      <w:r>
-        <w:rPr>
-          <w:rFonts w:ascii="Times New Roman" w:eastAsia="Times New Roman" w:hAnsi="Times New Roman" w:cs="Times New Roman"/>
-          <w:color w:val="000000"/>
-          <w:kern w:val="0"/>
-          <w14:ligatures w14:val="none"/>
-        </w:rPr>
-        <w:t>Added argparse CLI with add, find, next, test commands</w:t>
-      </w:r>
-    </w:p>
-    <w:p>
-      <w:pPr>
-        <w:numPr>
-          <w:ilvl w:val="0"/>
-          <w:numId w:val="5"/>
-        </w:numPr>
-        <w:spacing w:before="100" w:beforeAutospacing="1" w:after="100" w:afterAutospacing="1" w:line="240" w:lineRule="auto"/>
-        <w:rPr>
-          <w:rFonts w:ascii="Times New Roman" w:eastAsia="Times New Roman" w:hAnsi="Times New Roman" w:cs="Times New Roman"/>
-          <w:color w:val="000000"/>
-          <w:kern w:val="0"/>
-          <w14:ligatures w14:val="none"/>
-        </w:rPr>
-      </w:pPr>
-      <w:r>
-        <w:rPr>
-          <w:rFonts w:ascii="Times New Roman" w:eastAsia="Times New Roman" w:hAnsi="Times New Roman" w:cs="Times New Roman"/>
-          <w:color w:val="000000"/>
-          <w:kern w:val="0"/>
-          <w14:ligatures w14:val="none"/>
-        </w:rPr>
-        <w:t>Added psutil and time.time() for metrics in test and find</w:t>
-      </w:r>
-    </w:p>
-    <w:p>
-      <w:pPr>
-        <w:numPr>
-          <w:ilvl w:val="0"/>
-          <w:numId w:val="5"/>
-        </w:numPr>
-        <w:spacing w:before="100" w:beforeAutospacing="1" w:after="100" w:afterAutospacing="1" w:line="240" w:lineRule="auto"/>
-        <w:rPr>
-          <w:rFonts w:ascii="Times New Roman" w:eastAsia="Times New Roman" w:hAnsi="Times New Roman" w:cs="Times New Roman"/>
-          <w:color w:val="000000"/>
-          <w:kern w:val="0"/>
-          <w14:ligatures w14:val="none"/>
-        </w:rPr>
-      </w:pPr>
-      <w:r>
-        <w:rPr>
-          <w:rFonts w:ascii="Times New Roman" w:eastAsia="Times New Roman" w:hAnsi="Times New Roman" w:cs="Times New Roman"/>
-          <w:color w:val="000000"/>
-          <w:kern w:val="0"/>
-          <w14:ligatures w14:val="none"/>
-        </w:rPr>
-        <w:t>Simplified output: removed "Test Case X" headers, shortened messages</w:t>
-      </w:r>
-    </w:p>
-    <w:p>
-      <w:pPr>
-        <w:numPr>
-          <w:ilvl w:val="0"/>
-          <w:numId w:val="5"/>
-        </w:numPr>
-        <w:spacing w:before="100" w:beforeAutospacing="1" w:after="100" w:afterAutospacing="1" w:line="240" w:lineRule="auto"/>
-        <w:rPr>
-          <w:rFonts w:ascii="Times New Roman" w:eastAsia="Times New Roman" w:hAnsi="Times New Roman" w:cs="Times New Roman"/>
-          <w:color w:val="000000"/>
-          <w:kern w:val="0"/>
-          <w14:ligatures w14:val="none"/>
-        </w:rPr>
-      </w:pPr>
-      <w:r>
-        <w:rPr>
-          <w:rFonts w:ascii="Times New Roman" w:eastAsia="Times New Roman" w:hAnsi="Times New Roman" w:cs="Times New Roman"/>
-          <w:color w:val="000000"/>
-          <w:kern w:val="0"/>
-          <w14:ligatures w14:val="none"/>
-        </w:rPr>
-        <w:t>Added find test in run_tests and find CLI command</w:t>
-      </w:r>
-    </w:p>
-    <w:p>
-      <w:pPr>
-        <w:rPr>
-          <w:rFonts w:ascii="Times New Roman" w:hAnsi="Times New Roman" w:cs="Times New Roman"/>
+        <w:pStyle w:val="NormalWeb"/>
+        <w:spacing w:line="480" w:lineRule="auto"/>
+        <w:rPr>
           <w:color w:val="000000" w:themeColor="text1"/>
         </w:rPr>
       </w:pPr>
     </w:p>
     <w:sectPr>
-      <w:headerReference w:type="even" r:id="rId7"/>
-      <w:headerReference w:type="default" r:id="rId8"/>
+      <w:headerReference w:type="even" r:id="rId11"/>
+      <w:headerReference w:type="default" r:id="rId12"/>
       <w:pgSz w:w="12240" w:h="15840"/>
       <w:pgMar w:top="1440" w:right="1440" w:bottom="1440" w:left="1440" w:header="720" w:footer="720" w:gutter="0"/>
       <w:cols w:space="720"/>
@@ -732,9 +2114,6 @@
 <w:endnotes xmlns:wpc="http://schemas.microsoft.com/office/word/2010/wordprocessingCanvas" xmlns:cx="http://schemas.microsoft.com/office/drawing/2014/chartex" xmlns:cx1="http://schemas.microsoft.com/office/drawing/2015/9/8/chartex" xmlns:cx2="http://schemas.microsoft.com/office/drawing/2015/10/21/chartex" xmlns:cx3="http://schemas.microsoft.com/office/drawing/2016/5/9/chartex" xmlns:cx4="http://schemas.microsoft.com/office/drawing/2016/5/10/chartex" xmlns:cx5="http://schemas.microsoft.com/office/drawing/2016/5/11/chartex" xmlns:cx6="http://schemas.microsoft.com/office/drawing/2016/5/12/chartex" xmlns:cx7="http://schemas.microsoft.com/office/drawing/2016/5/13/chartex" xmlns:cx8="http://schemas.microsoft.com/office/drawing/2016/5/14/chartex" xmlns:mc="http://schemas.openxmlformats.org/markup-compatibility/2006" xmlns:aink="http://schemas.microsoft.com/office/drawing/2016/ink" xmlns:am3d="http://schemas.microsoft.com/office/drawing/2017/model3d" xmlns:o="urn:schemas-microsoft-com:office:office" xmlns:oel="http://schemas.microsoft.com/office/2019/extlst" xmlns:r="http://schemas.openxmlformats.org/officeDocument/2006/relationships" xmlns:m="http://schemas.openxmlformats.org/officeDocument/2006/math" xmlns:v="urn:schemas-microsoft-com:vml" xmlns:wp14="http://schemas.microsoft.com/office/word/2010/wordprocessingDrawing" xmlns:wp="http://schemas.openxmlformats.org/drawingml/2006/wordprocessingDrawing" xmlns:w10="urn:schemas-microsoft-com:office:word" xmlns:w="http://schemas.openxmlformats.org/wordprocessingml/2006/main" xmlns:w14="http://schemas.microsoft.com/office/word/2010/wordml" xmlns:w15="http://schemas.microsoft.com/office/word/2012/wordml" xmlns:w16cex="http://schemas.microsoft.com/office/word/2018/wordml/cex" xmlns:w16cid="http://schemas.microsoft.com/office/word/2016/wordml/cid" xmlns:w16="http://schemas.microsoft.com/office/word/2018/wordml" xmlns:w16du="http://schemas.microsoft.com/office/word/2023/wordml/word16du" xmlns:w16sdtdh="http://schemas.microsoft.com/office/word/2020/wordml/sdtdatahash" xmlns:w16sdtfl="http://schemas.microsoft.com/office/word/2024/wordml/sdtformatlock" xmlns:w16se="http://schemas.microsoft.com/office/word/2015/wordml/symex" xmlns:wpg="http://schemas.microsoft.com/office/word/2010/wordprocessingGroup" xmlns:wpi="http://schemas.microsoft.com/office/word/2010/wordprocessingInk" xmlns:wne="http://schemas.microsoft.com/office/word/2006/wordml" xmlns:wps="http://schemas.microsoft.com/office/word/2010/wordprocessingShape" mc:Ignorable="w14 w15 w16se w16cid w16 w16cex w16sdtdh w16sdtfl w16du wp14">
   <w:endnote w:type="separator" w:id="-1">
     <w:p>
-      <w:pPr>
-        <w:spacing w:after="0" w:line="240" w:lineRule="auto"/>
-      </w:pPr>
       <w:r>
         <w:separator/>
       </w:r>
@@ -742,9 +2121,6 @@
   </w:endnote>
   <w:endnote w:type="continuationSeparator" w:id="0">
     <w:p>
-      <w:pPr>
-        <w:spacing w:after="0" w:line="240" w:lineRule="auto"/>
-      </w:pPr>
       <w:r>
         <w:continuationSeparator/>
       </w:r>
@@ -757,9 +2133,6 @@
 <w:footnotes xmlns:wpc="http://schemas.microsoft.com/office/word/2010/wordprocessingCanvas" xmlns:cx="http://schemas.microsoft.com/office/drawing/2014/chartex" xmlns:cx1="http://schemas.microsoft.com/office/drawing/2015/9/8/chartex" xmlns:cx2="http://schemas.microsoft.com/office/drawing/2015/10/21/chartex" xmlns:cx3="http://schemas.microsoft.com/office/drawing/2016/5/9/chartex" xmlns:cx4="http://schemas.microsoft.com/office/drawing/2016/5/10/chartex" xmlns:cx5="http://schemas.microsoft.com/office/drawing/2016/5/11/chartex" xmlns:cx6="http://schemas.microsoft.com/office/drawing/2016/5/12/chartex" xmlns:cx7="http://schemas.microsoft.com/office/drawing/2016/5/13/chartex" xmlns:cx8="http://schemas.microsoft.com/office/drawing/2016/5/14/chartex" xmlns:mc="http://schemas.openxmlformats.org/markup-compatibility/2006" xmlns:aink="http://schemas.microsoft.com/office/drawing/2016/ink" xmlns:am3d="http://schemas.microsoft.com/office/drawing/2017/model3d" xmlns:o="urn:schemas-microsoft-com:office:office" xmlns:oel="http://schemas.microsoft.com/office/2019/extlst" xmlns:r="http://schemas.openxmlformats.org/officeDocument/2006/relationships" xmlns:m="http://schemas.openxmlformats.org/officeDocument/2006/math" xmlns:v="urn:schemas-microsoft-com:vml" xmlns:wp14="http://schemas.microsoft.com/office/word/2010/wordprocessingDrawing" xmlns:wp="http://schemas.openxmlformats.org/drawingml/2006/wordprocessingDrawing" xmlns:w10="urn:schemas-microsoft-com:office:word" xmlns:w="http://schemas.openxmlformats.org/wordprocessingml/2006/main" xmlns:w14="http://schemas.microsoft.com/office/word/2010/wordml" xmlns:w15="http://schemas.microsoft.com/office/word/2012/wordml" xmlns:w16cex="http://schemas.microsoft.com/office/word/2018/wordml/cex" xmlns:w16cid="http://schemas.microsoft.com/office/word/2016/wordml/cid" xmlns:w16="http://schemas.microsoft.com/office/word/2018/wordml" xmlns:w16du="http://schemas.microsoft.com/office/word/2023/wordml/word16du" xmlns:w16sdtdh="http://schemas.microsoft.com/office/word/2020/wordml/sdtdatahash" xmlns:w16sdtfl="http://schemas.microsoft.com/office/word/2024/wordml/sdtformatlock" xmlns:w16se="http://schemas.microsoft.com/office/word/2015/wordml/symex" xmlns:wpg="http://schemas.microsoft.com/office/word/2010/wordprocessingGroup" xmlns:wpi="http://schemas.microsoft.com/office/word/2010/wordprocessingInk" xmlns:wne="http://schemas.microsoft.com/office/word/2006/wordml" xmlns:wps="http://schemas.microsoft.com/office/word/2010/wordprocessingShape" mc:Ignorable="w14 w15 w16se w16cid w16 w16cex w16sdtdh w16sdtfl w16du wp14">
   <w:footnote w:type="separator" w:id="-1">
     <w:p>
-      <w:pPr>
-        <w:spacing w:after="0" w:line="240" w:lineRule="auto"/>
-      </w:pPr>
       <w:r>
         <w:separator/>
       </w:r>
@@ -767,9 +2140,6 @@
   </w:footnote>
   <w:footnote w:type="continuationSeparator" w:id="0">
     <w:p>
-      <w:pPr>
-        <w:spacing w:after="0" w:line="240" w:lineRule="auto"/>
-      </w:pPr>
       <w:r>
         <w:continuationSeparator/>
       </w:r>
@@ -904,6 +2274,691 @@
 <file path=word/numbering.xml><?xml version="1.0" encoding="utf-8"?>
 <w:numbering xmlns:wpc="http://schemas.microsoft.com/office/word/2010/wordprocessingCanvas" xmlns:cx="http://schemas.microsoft.com/office/drawing/2014/chartex" xmlns:cx1="http://schemas.microsoft.com/office/drawing/2015/9/8/chartex" xmlns:cx2="http://schemas.microsoft.com/office/drawing/2015/10/21/chartex" xmlns:cx3="http://schemas.microsoft.com/office/drawing/2016/5/9/chartex" xmlns:cx4="http://schemas.microsoft.com/office/drawing/2016/5/10/chartex" xmlns:cx5="http://schemas.microsoft.com/office/drawing/2016/5/11/chartex" xmlns:cx6="http://schemas.microsoft.com/office/drawing/2016/5/12/chartex" xmlns:cx7="http://schemas.microsoft.com/office/drawing/2016/5/13/chartex" xmlns:cx8="http://schemas.microsoft.com/office/drawing/2016/5/14/chartex" xmlns:mc="http://schemas.openxmlformats.org/markup-compatibility/2006" xmlns:aink="http://schemas.microsoft.com/office/drawing/2016/ink" xmlns:am3d="http://schemas.microsoft.com/office/drawing/2017/model3d" xmlns:o="urn:schemas-microsoft-com:office:office" xmlns:oel="http://schemas.microsoft.com/office/2019/extlst" xmlns:r="http://schemas.openxmlformats.org/officeDocument/2006/relationships" xmlns:m="http://schemas.openxmlformats.org/officeDocument/2006/math" xmlns:v="urn:schemas-microsoft-com:vml" xmlns:wp14="http://schemas.microsoft.com/office/word/2010/wordprocessingDrawing" xmlns:wp="http://schemas.openxmlformats.org/drawingml/2006/wordprocessingDrawing" xmlns:w10="urn:schemas-microsoft-com:office:word" xmlns:w="http://schemas.openxmlformats.org/wordprocessingml/2006/main" xmlns:w14="http://schemas.microsoft.com/office/word/2010/wordml" xmlns:w15="http://schemas.microsoft.com/office/word/2012/wordml" xmlns:w16cex="http://schemas.microsoft.com/office/word/2018/wordml/cex" xmlns:w16cid="http://schemas.microsoft.com/office/word/2016/wordml/cid" xmlns:w16="http://schemas.microsoft.com/office/word/2018/wordml" xmlns:w16du="http://schemas.microsoft.com/office/word/2023/wordml/word16du" xmlns:w16sdtdh="http://schemas.microsoft.com/office/word/2020/wordml/sdtdatahash" xmlns:w16sdtfl="http://schemas.microsoft.com/office/word/2024/wordml/sdtformatlock" xmlns:w16se="http://schemas.microsoft.com/office/word/2015/wordml/symex" xmlns:wpg="http://schemas.microsoft.com/office/word/2010/wordprocessingGroup" xmlns:wpi="http://schemas.microsoft.com/office/word/2010/wordprocessingInk" xmlns:wne="http://schemas.microsoft.com/office/word/2006/wordml" xmlns:wps="http://schemas.microsoft.com/office/word/2010/wordprocessingShape" mc:Ignorable="w14 w15 w16se w16cid w16 w16cex w16sdtdh w16sdtfl w16du wp14">
   <w:abstractNum w:abstractNumId="0" w15:restartNumberingAfterBreak="0">
+    <w:nsid w:val="0AA92BD8"/>
+    <w:multiLevelType w:val="multilevel"/>
+    <w:tmpl w:val="7E3669B0"/>
+    <w:lvl w:ilvl="0">
+      <w:start w:val="1"/>
+      <w:numFmt w:val="bullet"/>
+      <w:lvlText w:val=""/>
+      <w:lvlJc w:val="left"/>
+      <w:pPr>
+        <w:tabs>
+          <w:tab w:val="num" w:pos="720"/>
+        </w:tabs>
+        <w:ind w:left="720" w:hanging="360"/>
+      </w:pPr>
+      <w:rPr>
+        <w:rFonts w:ascii="Symbol" w:hAnsi="Symbol" w:hint="default"/>
+        <w:sz w:val="20"/>
+      </w:rPr>
+    </w:lvl>
+    <w:lvl w:ilvl="1" w:tentative="1">
+      <w:start w:val="1"/>
+      <w:numFmt w:val="bullet"/>
+      <w:lvlText w:val="o"/>
+      <w:lvlJc w:val="left"/>
+      <w:pPr>
+        <w:tabs>
+          <w:tab w:val="num" w:pos="1440"/>
+        </w:tabs>
+        <w:ind w:left="1440" w:hanging="360"/>
+      </w:pPr>
+      <w:rPr>
+        <w:rFonts w:ascii="Courier New" w:hAnsi="Courier New" w:hint="default"/>
+        <w:sz w:val="20"/>
+      </w:rPr>
+    </w:lvl>
+    <w:lvl w:ilvl="2" w:tentative="1">
+      <w:start w:val="1"/>
+      <w:numFmt w:val="bullet"/>
+      <w:lvlText w:val=""/>
+      <w:lvlJc w:val="left"/>
+      <w:pPr>
+        <w:tabs>
+          <w:tab w:val="num" w:pos="2160"/>
+        </w:tabs>
+        <w:ind w:left="2160" w:hanging="360"/>
+      </w:pPr>
+      <w:rPr>
+        <w:rFonts w:ascii="Wingdings" w:hAnsi="Wingdings" w:hint="default"/>
+        <w:sz w:val="20"/>
+      </w:rPr>
+    </w:lvl>
+    <w:lvl w:ilvl="3" w:tentative="1">
+      <w:start w:val="1"/>
+      <w:numFmt w:val="bullet"/>
+      <w:lvlText w:val=""/>
+      <w:lvlJc w:val="left"/>
+      <w:pPr>
+        <w:tabs>
+          <w:tab w:val="num" w:pos="2880"/>
+        </w:tabs>
+        <w:ind w:left="2880" w:hanging="360"/>
+      </w:pPr>
+      <w:rPr>
+        <w:rFonts w:ascii="Wingdings" w:hAnsi="Wingdings" w:hint="default"/>
+        <w:sz w:val="20"/>
+      </w:rPr>
+    </w:lvl>
+    <w:lvl w:ilvl="4" w:tentative="1">
+      <w:start w:val="1"/>
+      <w:numFmt w:val="bullet"/>
+      <w:lvlText w:val=""/>
+      <w:lvlJc w:val="left"/>
+      <w:pPr>
+        <w:tabs>
+          <w:tab w:val="num" w:pos="3600"/>
+        </w:tabs>
+        <w:ind w:left="3600" w:hanging="360"/>
+      </w:pPr>
+      <w:rPr>
+        <w:rFonts w:ascii="Wingdings" w:hAnsi="Wingdings" w:hint="default"/>
+        <w:sz w:val="20"/>
+      </w:rPr>
+    </w:lvl>
+    <w:lvl w:ilvl="5" w:tentative="1">
+      <w:start w:val="1"/>
+      <w:numFmt w:val="bullet"/>
+      <w:lvlText w:val=""/>
+      <w:lvlJc w:val="left"/>
+      <w:pPr>
+        <w:tabs>
+          <w:tab w:val="num" w:pos="4320"/>
+        </w:tabs>
+        <w:ind w:left="4320" w:hanging="360"/>
+      </w:pPr>
+      <w:rPr>
+        <w:rFonts w:ascii="Wingdings" w:hAnsi="Wingdings" w:hint="default"/>
+        <w:sz w:val="20"/>
+      </w:rPr>
+    </w:lvl>
+    <w:lvl w:ilvl="6" w:tentative="1">
+      <w:start w:val="1"/>
+      <w:numFmt w:val="bullet"/>
+      <w:lvlText w:val=""/>
+      <w:lvlJc w:val="left"/>
+      <w:pPr>
+        <w:tabs>
+          <w:tab w:val="num" w:pos="5040"/>
+        </w:tabs>
+        <w:ind w:left="5040" w:hanging="360"/>
+      </w:pPr>
+      <w:rPr>
+        <w:rFonts w:ascii="Wingdings" w:hAnsi="Wingdings" w:hint="default"/>
+        <w:sz w:val="20"/>
+      </w:rPr>
+    </w:lvl>
+    <w:lvl w:ilvl="7" w:tentative="1">
+      <w:start w:val="1"/>
+      <w:numFmt w:val="bullet"/>
+      <w:lvlText w:val=""/>
+      <w:lvlJc w:val="left"/>
+      <w:pPr>
+        <w:tabs>
+          <w:tab w:val="num" w:pos="5760"/>
+        </w:tabs>
+        <w:ind w:left="5760" w:hanging="360"/>
+      </w:pPr>
+      <w:rPr>
+        <w:rFonts w:ascii="Wingdings" w:hAnsi="Wingdings" w:hint="default"/>
+        <w:sz w:val="20"/>
+      </w:rPr>
+    </w:lvl>
+    <w:lvl w:ilvl="8" w:tentative="1">
+      <w:start w:val="1"/>
+      <w:numFmt w:val="bullet"/>
+      <w:lvlText w:val=""/>
+      <w:lvlJc w:val="left"/>
+      <w:pPr>
+        <w:tabs>
+          <w:tab w:val="num" w:pos="6480"/>
+        </w:tabs>
+        <w:ind w:left="6480" w:hanging="360"/>
+      </w:pPr>
+      <w:rPr>
+        <w:rFonts w:ascii="Wingdings" w:hAnsi="Wingdings" w:hint="default"/>
+        <w:sz w:val="20"/>
+      </w:rPr>
+    </w:lvl>
+  </w:abstractNum>
+  <w:abstractNum w:abstractNumId="1" w15:restartNumberingAfterBreak="0">
+    <w:nsid w:val="15576ECB"/>
+    <w:multiLevelType w:val="multilevel"/>
+    <w:tmpl w:val="5ADC0D86"/>
+    <w:lvl w:ilvl="0">
+      <w:start w:val="1"/>
+      <w:numFmt w:val="bullet"/>
+      <w:lvlText w:val=""/>
+      <w:lvlJc w:val="left"/>
+      <w:pPr>
+        <w:tabs>
+          <w:tab w:val="num" w:pos="720"/>
+        </w:tabs>
+        <w:ind w:left="720" w:hanging="360"/>
+      </w:pPr>
+      <w:rPr>
+        <w:rFonts w:ascii="Symbol" w:hAnsi="Symbol" w:hint="default"/>
+        <w:sz w:val="20"/>
+      </w:rPr>
+    </w:lvl>
+    <w:lvl w:ilvl="1" w:tentative="1">
+      <w:start w:val="1"/>
+      <w:numFmt w:val="bullet"/>
+      <w:lvlText w:val="o"/>
+      <w:lvlJc w:val="left"/>
+      <w:pPr>
+        <w:tabs>
+          <w:tab w:val="num" w:pos="1440"/>
+        </w:tabs>
+        <w:ind w:left="1440" w:hanging="360"/>
+      </w:pPr>
+      <w:rPr>
+        <w:rFonts w:ascii="Courier New" w:hAnsi="Courier New" w:hint="default"/>
+        <w:sz w:val="20"/>
+      </w:rPr>
+    </w:lvl>
+    <w:lvl w:ilvl="2" w:tentative="1">
+      <w:start w:val="1"/>
+      <w:numFmt w:val="bullet"/>
+      <w:lvlText w:val=""/>
+      <w:lvlJc w:val="left"/>
+      <w:pPr>
+        <w:tabs>
+          <w:tab w:val="num" w:pos="2160"/>
+        </w:tabs>
+        <w:ind w:left="2160" w:hanging="360"/>
+      </w:pPr>
+      <w:rPr>
+        <w:rFonts w:ascii="Wingdings" w:hAnsi="Wingdings" w:hint="default"/>
+        <w:sz w:val="20"/>
+      </w:rPr>
+    </w:lvl>
+    <w:lvl w:ilvl="3" w:tentative="1">
+      <w:start w:val="1"/>
+      <w:numFmt w:val="bullet"/>
+      <w:lvlText w:val=""/>
+      <w:lvlJc w:val="left"/>
+      <w:pPr>
+        <w:tabs>
+          <w:tab w:val="num" w:pos="2880"/>
+        </w:tabs>
+        <w:ind w:left="2880" w:hanging="360"/>
+      </w:pPr>
+      <w:rPr>
+        <w:rFonts w:ascii="Wingdings" w:hAnsi="Wingdings" w:hint="default"/>
+        <w:sz w:val="20"/>
+      </w:rPr>
+    </w:lvl>
+    <w:lvl w:ilvl="4" w:tentative="1">
+      <w:start w:val="1"/>
+      <w:numFmt w:val="bullet"/>
+      <w:lvlText w:val=""/>
+      <w:lvlJc w:val="left"/>
+      <w:pPr>
+        <w:tabs>
+          <w:tab w:val="num" w:pos="3600"/>
+        </w:tabs>
+        <w:ind w:left="3600" w:hanging="360"/>
+      </w:pPr>
+      <w:rPr>
+        <w:rFonts w:ascii="Wingdings" w:hAnsi="Wingdings" w:hint="default"/>
+        <w:sz w:val="20"/>
+      </w:rPr>
+    </w:lvl>
+    <w:lvl w:ilvl="5" w:tentative="1">
+      <w:start w:val="1"/>
+      <w:numFmt w:val="bullet"/>
+      <w:lvlText w:val=""/>
+      <w:lvlJc w:val="left"/>
+      <w:pPr>
+        <w:tabs>
+          <w:tab w:val="num" w:pos="4320"/>
+        </w:tabs>
+        <w:ind w:left="4320" w:hanging="360"/>
+      </w:pPr>
+      <w:rPr>
+        <w:rFonts w:ascii="Wingdings" w:hAnsi="Wingdings" w:hint="default"/>
+        <w:sz w:val="20"/>
+      </w:rPr>
+    </w:lvl>
+    <w:lvl w:ilvl="6" w:tentative="1">
+      <w:start w:val="1"/>
+      <w:numFmt w:val="bullet"/>
+      <w:lvlText w:val=""/>
+      <w:lvlJc w:val="left"/>
+      <w:pPr>
+        <w:tabs>
+          <w:tab w:val="num" w:pos="5040"/>
+        </w:tabs>
+        <w:ind w:left="5040" w:hanging="360"/>
+      </w:pPr>
+      <w:rPr>
+        <w:rFonts w:ascii="Wingdings" w:hAnsi="Wingdings" w:hint="default"/>
+        <w:sz w:val="20"/>
+      </w:rPr>
+    </w:lvl>
+    <w:lvl w:ilvl="7" w:tentative="1">
+      <w:start w:val="1"/>
+      <w:numFmt w:val="bullet"/>
+      <w:lvlText w:val=""/>
+      <w:lvlJc w:val="left"/>
+      <w:pPr>
+        <w:tabs>
+          <w:tab w:val="num" w:pos="5760"/>
+        </w:tabs>
+        <w:ind w:left="5760" w:hanging="360"/>
+      </w:pPr>
+      <w:rPr>
+        <w:rFonts w:ascii="Wingdings" w:hAnsi="Wingdings" w:hint="default"/>
+        <w:sz w:val="20"/>
+      </w:rPr>
+    </w:lvl>
+    <w:lvl w:ilvl="8" w:tentative="1">
+      <w:start w:val="1"/>
+      <w:numFmt w:val="bullet"/>
+      <w:lvlText w:val=""/>
+      <w:lvlJc w:val="left"/>
+      <w:pPr>
+        <w:tabs>
+          <w:tab w:val="num" w:pos="6480"/>
+        </w:tabs>
+        <w:ind w:left="6480" w:hanging="360"/>
+      </w:pPr>
+      <w:rPr>
+        <w:rFonts w:ascii="Wingdings" w:hAnsi="Wingdings" w:hint="default"/>
+        <w:sz w:val="20"/>
+      </w:rPr>
+    </w:lvl>
+  </w:abstractNum>
+  <w:abstractNum w:abstractNumId="2" w15:restartNumberingAfterBreak="0">
+    <w:nsid w:val="253F23C6"/>
+    <w:multiLevelType w:val="hybridMultilevel"/>
+    <w:tmpl w:val="B76E9F5C"/>
+    <w:lvl w:ilvl="0" w:tplc="0409000F">
+      <w:start w:val="1"/>
+      <w:numFmt w:val="decimal"/>
+      <w:lvlText w:val="%1."/>
+      <w:lvlJc w:val="left"/>
+      <w:pPr>
+        <w:ind w:left="720" w:hanging="360"/>
+      </w:pPr>
+      <w:rPr>
+        <w:rFonts w:hint="default"/>
+      </w:rPr>
+    </w:lvl>
+    <w:lvl w:ilvl="1" w:tplc="04090019" w:tentative="1">
+      <w:start w:val="1"/>
+      <w:numFmt w:val="lowerLetter"/>
+      <w:lvlText w:val="%2."/>
+      <w:lvlJc w:val="left"/>
+      <w:pPr>
+        <w:ind w:left="1440" w:hanging="360"/>
+      </w:pPr>
+    </w:lvl>
+    <w:lvl w:ilvl="2" w:tplc="0409001B" w:tentative="1">
+      <w:start w:val="1"/>
+      <w:numFmt w:val="lowerRoman"/>
+      <w:lvlText w:val="%3."/>
+      <w:lvlJc w:val="right"/>
+      <w:pPr>
+        <w:ind w:left="2160" w:hanging="180"/>
+      </w:pPr>
+    </w:lvl>
+    <w:lvl w:ilvl="3" w:tplc="0409000F" w:tentative="1">
+      <w:start w:val="1"/>
+      <w:numFmt w:val="decimal"/>
+      <w:lvlText w:val="%4."/>
+      <w:lvlJc w:val="left"/>
+      <w:pPr>
+        <w:ind w:left="2880" w:hanging="360"/>
+      </w:pPr>
+    </w:lvl>
+    <w:lvl w:ilvl="4" w:tplc="04090019" w:tentative="1">
+      <w:start w:val="1"/>
+      <w:numFmt w:val="lowerLetter"/>
+      <w:lvlText w:val="%5."/>
+      <w:lvlJc w:val="left"/>
+      <w:pPr>
+        <w:ind w:left="3600" w:hanging="360"/>
+      </w:pPr>
+    </w:lvl>
+    <w:lvl w:ilvl="5" w:tplc="0409001B" w:tentative="1">
+      <w:start w:val="1"/>
+      <w:numFmt w:val="lowerRoman"/>
+      <w:lvlText w:val="%6."/>
+      <w:lvlJc w:val="right"/>
+      <w:pPr>
+        <w:ind w:left="4320" w:hanging="180"/>
+      </w:pPr>
+    </w:lvl>
+    <w:lvl w:ilvl="6" w:tplc="0409000F" w:tentative="1">
+      <w:start w:val="1"/>
+      <w:numFmt w:val="decimal"/>
+      <w:lvlText w:val="%7."/>
+      <w:lvlJc w:val="left"/>
+      <w:pPr>
+        <w:ind w:left="5040" w:hanging="360"/>
+      </w:pPr>
+    </w:lvl>
+    <w:lvl w:ilvl="7" w:tplc="04090019" w:tentative="1">
+      <w:start w:val="1"/>
+      <w:numFmt w:val="lowerLetter"/>
+      <w:lvlText w:val="%8."/>
+      <w:lvlJc w:val="left"/>
+      <w:pPr>
+        <w:ind w:left="5760" w:hanging="360"/>
+      </w:pPr>
+    </w:lvl>
+    <w:lvl w:ilvl="8" w:tplc="0409001B" w:tentative="1">
+      <w:start w:val="1"/>
+      <w:numFmt w:val="lowerRoman"/>
+      <w:lvlText w:val="%9."/>
+      <w:lvlJc w:val="right"/>
+      <w:pPr>
+        <w:ind w:left="6480" w:hanging="180"/>
+      </w:pPr>
+    </w:lvl>
+  </w:abstractNum>
+  <w:abstractNum w:abstractNumId="3" w15:restartNumberingAfterBreak="0">
+    <w:nsid w:val="26A71D0F"/>
+    <w:multiLevelType w:val="multilevel"/>
+    <w:tmpl w:val="F4E6D444"/>
+    <w:lvl w:ilvl="0">
+      <w:start w:val="1"/>
+      <w:numFmt w:val="bullet"/>
+      <w:lvlText w:val=""/>
+      <w:lvlJc w:val="left"/>
+      <w:pPr>
+        <w:tabs>
+          <w:tab w:val="num" w:pos="720"/>
+        </w:tabs>
+        <w:ind w:left="720" w:hanging="360"/>
+      </w:pPr>
+      <w:rPr>
+        <w:rFonts w:ascii="Symbol" w:hAnsi="Symbol" w:hint="default"/>
+        <w:sz w:val="20"/>
+      </w:rPr>
+    </w:lvl>
+    <w:lvl w:ilvl="1" w:tentative="1">
+      <w:start w:val="1"/>
+      <w:numFmt w:val="bullet"/>
+      <w:lvlText w:val="o"/>
+      <w:lvlJc w:val="left"/>
+      <w:pPr>
+        <w:tabs>
+          <w:tab w:val="num" w:pos="1440"/>
+        </w:tabs>
+        <w:ind w:left="1440" w:hanging="360"/>
+      </w:pPr>
+      <w:rPr>
+        <w:rFonts w:ascii="Courier New" w:hAnsi="Courier New" w:hint="default"/>
+        <w:sz w:val="20"/>
+      </w:rPr>
+    </w:lvl>
+    <w:lvl w:ilvl="2" w:tentative="1">
+      <w:start w:val="1"/>
+      <w:numFmt w:val="bullet"/>
+      <w:lvlText w:val=""/>
+      <w:lvlJc w:val="left"/>
+      <w:pPr>
+        <w:tabs>
+          <w:tab w:val="num" w:pos="2160"/>
+        </w:tabs>
+        <w:ind w:left="2160" w:hanging="360"/>
+      </w:pPr>
+      <w:rPr>
+        <w:rFonts w:ascii="Wingdings" w:hAnsi="Wingdings" w:hint="default"/>
+        <w:sz w:val="20"/>
+      </w:rPr>
+    </w:lvl>
+    <w:lvl w:ilvl="3" w:tentative="1">
+      <w:start w:val="1"/>
+      <w:numFmt w:val="bullet"/>
+      <w:lvlText w:val=""/>
+      <w:lvlJc w:val="left"/>
+      <w:pPr>
+        <w:tabs>
+          <w:tab w:val="num" w:pos="2880"/>
+        </w:tabs>
+        <w:ind w:left="2880" w:hanging="360"/>
+      </w:pPr>
+      <w:rPr>
+        <w:rFonts w:ascii="Wingdings" w:hAnsi="Wingdings" w:hint="default"/>
+        <w:sz w:val="20"/>
+      </w:rPr>
+    </w:lvl>
+    <w:lvl w:ilvl="4" w:tentative="1">
+      <w:start w:val="1"/>
+      <w:numFmt w:val="bullet"/>
+      <w:lvlText w:val=""/>
+      <w:lvlJc w:val="left"/>
+      <w:pPr>
+        <w:tabs>
+          <w:tab w:val="num" w:pos="3600"/>
+        </w:tabs>
+        <w:ind w:left="3600" w:hanging="360"/>
+      </w:pPr>
+      <w:rPr>
+        <w:rFonts w:ascii="Wingdings" w:hAnsi="Wingdings" w:hint="default"/>
+        <w:sz w:val="20"/>
+      </w:rPr>
+    </w:lvl>
+    <w:lvl w:ilvl="5" w:tentative="1">
+      <w:start w:val="1"/>
+      <w:numFmt w:val="bullet"/>
+      <w:lvlText w:val=""/>
+      <w:lvlJc w:val="left"/>
+      <w:pPr>
+        <w:tabs>
+          <w:tab w:val="num" w:pos="4320"/>
+        </w:tabs>
+        <w:ind w:left="4320" w:hanging="360"/>
+      </w:pPr>
+      <w:rPr>
+        <w:rFonts w:ascii="Wingdings" w:hAnsi="Wingdings" w:hint="default"/>
+        <w:sz w:val="20"/>
+      </w:rPr>
+    </w:lvl>
+    <w:lvl w:ilvl="6" w:tentative="1">
+      <w:start w:val="1"/>
+      <w:numFmt w:val="bullet"/>
+      <w:lvlText w:val=""/>
+      <w:lvlJc w:val="left"/>
+      <w:pPr>
+        <w:tabs>
+          <w:tab w:val="num" w:pos="5040"/>
+        </w:tabs>
+        <w:ind w:left="5040" w:hanging="360"/>
+      </w:pPr>
+      <w:rPr>
+        <w:rFonts w:ascii="Wingdings" w:hAnsi="Wingdings" w:hint="default"/>
+        <w:sz w:val="20"/>
+      </w:rPr>
+    </w:lvl>
+    <w:lvl w:ilvl="7" w:tentative="1">
+      <w:start w:val="1"/>
+      <w:numFmt w:val="bullet"/>
+      <w:lvlText w:val=""/>
+      <w:lvlJc w:val="left"/>
+      <w:pPr>
+        <w:tabs>
+          <w:tab w:val="num" w:pos="5760"/>
+        </w:tabs>
+        <w:ind w:left="5760" w:hanging="360"/>
+      </w:pPr>
+      <w:rPr>
+        <w:rFonts w:ascii="Wingdings" w:hAnsi="Wingdings" w:hint="default"/>
+        <w:sz w:val="20"/>
+      </w:rPr>
+    </w:lvl>
+    <w:lvl w:ilvl="8" w:tentative="1">
+      <w:start w:val="1"/>
+      <w:numFmt w:val="bullet"/>
+      <w:lvlText w:val=""/>
+      <w:lvlJc w:val="left"/>
+      <w:pPr>
+        <w:tabs>
+          <w:tab w:val="num" w:pos="6480"/>
+        </w:tabs>
+        <w:ind w:left="6480" w:hanging="360"/>
+      </w:pPr>
+      <w:rPr>
+        <w:rFonts w:ascii="Wingdings" w:hAnsi="Wingdings" w:hint="default"/>
+        <w:sz w:val="20"/>
+      </w:rPr>
+    </w:lvl>
+  </w:abstractNum>
+  <w:abstractNum w:abstractNumId="4" w15:restartNumberingAfterBreak="0">
+    <w:nsid w:val="2E2E5C14"/>
+    <w:multiLevelType w:val="multilevel"/>
+    <w:tmpl w:val="75F24454"/>
+    <w:lvl w:ilvl="0">
+      <w:start w:val="1"/>
+      <w:numFmt w:val="bullet"/>
+      <w:lvlText w:val=""/>
+      <w:lvlJc w:val="left"/>
+      <w:pPr>
+        <w:tabs>
+          <w:tab w:val="num" w:pos="720"/>
+        </w:tabs>
+        <w:ind w:left="720" w:hanging="360"/>
+      </w:pPr>
+      <w:rPr>
+        <w:rFonts w:ascii="Symbol" w:hAnsi="Symbol" w:hint="default"/>
+        <w:sz w:val="20"/>
+      </w:rPr>
+    </w:lvl>
+    <w:lvl w:ilvl="1" w:tentative="1">
+      <w:start w:val="1"/>
+      <w:numFmt w:val="bullet"/>
+      <w:lvlText w:val="o"/>
+      <w:lvlJc w:val="left"/>
+      <w:pPr>
+        <w:tabs>
+          <w:tab w:val="num" w:pos="1440"/>
+        </w:tabs>
+        <w:ind w:left="1440" w:hanging="360"/>
+      </w:pPr>
+      <w:rPr>
+        <w:rFonts w:ascii="Courier New" w:hAnsi="Courier New" w:hint="default"/>
+        <w:sz w:val="20"/>
+      </w:rPr>
+    </w:lvl>
+    <w:lvl w:ilvl="2" w:tentative="1">
+      <w:start w:val="1"/>
+      <w:numFmt w:val="bullet"/>
+      <w:lvlText w:val=""/>
+      <w:lvlJc w:val="left"/>
+      <w:pPr>
+        <w:tabs>
+          <w:tab w:val="num" w:pos="2160"/>
+        </w:tabs>
+        <w:ind w:left="2160" w:hanging="360"/>
+      </w:pPr>
+      <w:rPr>
+        <w:rFonts w:ascii="Wingdings" w:hAnsi="Wingdings" w:hint="default"/>
+        <w:sz w:val="20"/>
+      </w:rPr>
+    </w:lvl>
+    <w:lvl w:ilvl="3" w:tentative="1">
+      <w:start w:val="1"/>
+      <w:numFmt w:val="bullet"/>
+      <w:lvlText w:val=""/>
+      <w:lvlJc w:val="left"/>
+      <w:pPr>
+        <w:tabs>
+          <w:tab w:val="num" w:pos="2880"/>
+        </w:tabs>
+        <w:ind w:left="2880" w:hanging="360"/>
+      </w:pPr>
+      <w:rPr>
+        <w:rFonts w:ascii="Wingdings" w:hAnsi="Wingdings" w:hint="default"/>
+        <w:sz w:val="20"/>
+      </w:rPr>
+    </w:lvl>
+    <w:lvl w:ilvl="4" w:tentative="1">
+      <w:start w:val="1"/>
+      <w:numFmt w:val="bullet"/>
+      <w:lvlText w:val=""/>
+      <w:lvlJc w:val="left"/>
+      <w:pPr>
+        <w:tabs>
+          <w:tab w:val="num" w:pos="3600"/>
+        </w:tabs>
+        <w:ind w:left="3600" w:hanging="360"/>
+      </w:pPr>
+      <w:rPr>
+        <w:rFonts w:ascii="Wingdings" w:hAnsi="Wingdings" w:hint="default"/>
+        <w:sz w:val="20"/>
+      </w:rPr>
+    </w:lvl>
+    <w:lvl w:ilvl="5" w:tentative="1">
+      <w:start w:val="1"/>
+      <w:numFmt w:val="bullet"/>
+      <w:lvlText w:val=""/>
+      <w:lvlJc w:val="left"/>
+      <w:pPr>
+        <w:tabs>
+          <w:tab w:val="num" w:pos="4320"/>
+        </w:tabs>
+        <w:ind w:left="4320" w:hanging="360"/>
+      </w:pPr>
+      <w:rPr>
+        <w:rFonts w:ascii="Wingdings" w:hAnsi="Wingdings" w:hint="default"/>
+        <w:sz w:val="20"/>
+      </w:rPr>
+    </w:lvl>
+    <w:lvl w:ilvl="6" w:tentative="1">
+      <w:start w:val="1"/>
+      <w:numFmt w:val="bullet"/>
+      <w:lvlText w:val=""/>
+      <w:lvlJc w:val="left"/>
+      <w:pPr>
+        <w:tabs>
+          <w:tab w:val="num" w:pos="5040"/>
+        </w:tabs>
+        <w:ind w:left="5040" w:hanging="360"/>
+      </w:pPr>
+      <w:rPr>
+        <w:rFonts w:ascii="Wingdings" w:hAnsi="Wingdings" w:hint="default"/>
+        <w:sz w:val="20"/>
+      </w:rPr>
+    </w:lvl>
+    <w:lvl w:ilvl="7" w:tentative="1">
+      <w:start w:val="1"/>
+      <w:numFmt w:val="bullet"/>
+      <w:lvlText w:val=""/>
+      <w:lvlJc w:val="left"/>
+      <w:pPr>
+        <w:tabs>
+          <w:tab w:val="num" w:pos="5760"/>
+        </w:tabs>
+        <w:ind w:left="5760" w:hanging="360"/>
+      </w:pPr>
+      <w:rPr>
+        <w:rFonts w:ascii="Wingdings" w:hAnsi="Wingdings" w:hint="default"/>
+        <w:sz w:val="20"/>
+      </w:rPr>
+    </w:lvl>
+    <w:lvl w:ilvl="8" w:tentative="1">
+      <w:start w:val="1"/>
+      <w:numFmt w:val="bullet"/>
+      <w:lvlText w:val=""/>
+      <w:lvlJc w:val="left"/>
+      <w:pPr>
+        <w:tabs>
+          <w:tab w:val="num" w:pos="6480"/>
+        </w:tabs>
+        <w:ind w:left="6480" w:hanging="360"/>
+      </w:pPr>
+      <w:rPr>
+        <w:rFonts w:ascii="Wingdings" w:hAnsi="Wingdings" w:hint="default"/>
+        <w:sz w:val="20"/>
+      </w:rPr>
+    </w:lvl>
+  </w:abstractNum>
+  <w:abstractNum w:abstractNumId="5" w15:restartNumberingAfterBreak="0">
     <w:nsid w:val="3693514B"/>
     <w:multiLevelType w:val="multilevel"/>
     <w:tmpl w:val="F830D658"/>
@@ -1052,7 +3107,7 @@
       </w:rPr>
     </w:lvl>
   </w:abstractNum>
-  <w:abstractNum w:abstractNumId="1" w15:restartNumberingAfterBreak="0">
+  <w:abstractNum w:abstractNumId="6" w15:restartNumberingAfterBreak="0">
     <w:nsid w:val="3F736AC2"/>
     <w:multiLevelType w:val="multilevel"/>
     <w:tmpl w:val="CAACDB36"/>
@@ -1201,7 +3256,305 @@
       </w:rPr>
     </w:lvl>
   </w:abstractNum>
-  <w:abstractNum w:abstractNumId="2" w15:restartNumberingAfterBreak="0">
+  <w:abstractNum w:abstractNumId="7" w15:restartNumberingAfterBreak="0">
+    <w:nsid w:val="457A1D55"/>
+    <w:multiLevelType w:val="multilevel"/>
+    <w:tmpl w:val="FD7AFFAE"/>
+    <w:lvl w:ilvl="0">
+      <w:start w:val="1"/>
+      <w:numFmt w:val="bullet"/>
+      <w:lvlText w:val=""/>
+      <w:lvlJc w:val="left"/>
+      <w:pPr>
+        <w:tabs>
+          <w:tab w:val="num" w:pos="720"/>
+        </w:tabs>
+        <w:ind w:left="720" w:hanging="360"/>
+      </w:pPr>
+      <w:rPr>
+        <w:rFonts w:ascii="Symbol" w:hAnsi="Symbol" w:hint="default"/>
+        <w:sz w:val="20"/>
+      </w:rPr>
+    </w:lvl>
+    <w:lvl w:ilvl="1" w:tentative="1">
+      <w:start w:val="1"/>
+      <w:numFmt w:val="bullet"/>
+      <w:lvlText w:val="o"/>
+      <w:lvlJc w:val="left"/>
+      <w:pPr>
+        <w:tabs>
+          <w:tab w:val="num" w:pos="1440"/>
+        </w:tabs>
+        <w:ind w:left="1440" w:hanging="360"/>
+      </w:pPr>
+      <w:rPr>
+        <w:rFonts w:ascii="Courier New" w:hAnsi="Courier New" w:hint="default"/>
+        <w:sz w:val="20"/>
+      </w:rPr>
+    </w:lvl>
+    <w:lvl w:ilvl="2" w:tentative="1">
+      <w:start w:val="1"/>
+      <w:numFmt w:val="bullet"/>
+      <w:lvlText w:val=""/>
+      <w:lvlJc w:val="left"/>
+      <w:pPr>
+        <w:tabs>
+          <w:tab w:val="num" w:pos="2160"/>
+        </w:tabs>
+        <w:ind w:left="2160" w:hanging="360"/>
+      </w:pPr>
+      <w:rPr>
+        <w:rFonts w:ascii="Wingdings" w:hAnsi="Wingdings" w:hint="default"/>
+        <w:sz w:val="20"/>
+      </w:rPr>
+    </w:lvl>
+    <w:lvl w:ilvl="3" w:tentative="1">
+      <w:start w:val="1"/>
+      <w:numFmt w:val="bullet"/>
+      <w:lvlText w:val=""/>
+      <w:lvlJc w:val="left"/>
+      <w:pPr>
+        <w:tabs>
+          <w:tab w:val="num" w:pos="2880"/>
+        </w:tabs>
+        <w:ind w:left="2880" w:hanging="360"/>
+      </w:pPr>
+      <w:rPr>
+        <w:rFonts w:ascii="Wingdings" w:hAnsi="Wingdings" w:hint="default"/>
+        <w:sz w:val="20"/>
+      </w:rPr>
+    </w:lvl>
+    <w:lvl w:ilvl="4" w:tentative="1">
+      <w:start w:val="1"/>
+      <w:numFmt w:val="bullet"/>
+      <w:lvlText w:val=""/>
+      <w:lvlJc w:val="left"/>
+      <w:pPr>
+        <w:tabs>
+          <w:tab w:val="num" w:pos="3600"/>
+        </w:tabs>
+        <w:ind w:left="3600" w:hanging="360"/>
+      </w:pPr>
+      <w:rPr>
+        <w:rFonts w:ascii="Wingdings" w:hAnsi="Wingdings" w:hint="default"/>
+        <w:sz w:val="20"/>
+      </w:rPr>
+    </w:lvl>
+    <w:lvl w:ilvl="5" w:tentative="1">
+      <w:start w:val="1"/>
+      <w:numFmt w:val="bullet"/>
+      <w:lvlText w:val=""/>
+      <w:lvlJc w:val="left"/>
+      <w:pPr>
+        <w:tabs>
+          <w:tab w:val="num" w:pos="4320"/>
+        </w:tabs>
+        <w:ind w:left="4320" w:hanging="360"/>
+      </w:pPr>
+      <w:rPr>
+        <w:rFonts w:ascii="Wingdings" w:hAnsi="Wingdings" w:hint="default"/>
+        <w:sz w:val="20"/>
+      </w:rPr>
+    </w:lvl>
+    <w:lvl w:ilvl="6" w:tentative="1">
+      <w:start w:val="1"/>
+      <w:numFmt w:val="bullet"/>
+      <w:lvlText w:val=""/>
+      <w:lvlJc w:val="left"/>
+      <w:pPr>
+        <w:tabs>
+          <w:tab w:val="num" w:pos="5040"/>
+        </w:tabs>
+        <w:ind w:left="5040" w:hanging="360"/>
+      </w:pPr>
+      <w:rPr>
+        <w:rFonts w:ascii="Wingdings" w:hAnsi="Wingdings" w:hint="default"/>
+        <w:sz w:val="20"/>
+      </w:rPr>
+    </w:lvl>
+    <w:lvl w:ilvl="7" w:tentative="1">
+      <w:start w:val="1"/>
+      <w:numFmt w:val="bullet"/>
+      <w:lvlText w:val=""/>
+      <w:lvlJc w:val="left"/>
+      <w:pPr>
+        <w:tabs>
+          <w:tab w:val="num" w:pos="5760"/>
+        </w:tabs>
+        <w:ind w:left="5760" w:hanging="360"/>
+      </w:pPr>
+      <w:rPr>
+        <w:rFonts w:ascii="Wingdings" w:hAnsi="Wingdings" w:hint="default"/>
+        <w:sz w:val="20"/>
+      </w:rPr>
+    </w:lvl>
+    <w:lvl w:ilvl="8" w:tentative="1">
+      <w:start w:val="1"/>
+      <w:numFmt w:val="bullet"/>
+      <w:lvlText w:val=""/>
+      <w:lvlJc w:val="left"/>
+      <w:pPr>
+        <w:tabs>
+          <w:tab w:val="num" w:pos="6480"/>
+        </w:tabs>
+        <w:ind w:left="6480" w:hanging="360"/>
+      </w:pPr>
+      <w:rPr>
+        <w:rFonts w:ascii="Wingdings" w:hAnsi="Wingdings" w:hint="default"/>
+        <w:sz w:val="20"/>
+      </w:rPr>
+    </w:lvl>
+  </w:abstractNum>
+  <w:abstractNum w:abstractNumId="8" w15:restartNumberingAfterBreak="0">
+    <w:nsid w:val="482E5937"/>
+    <w:multiLevelType w:val="multilevel"/>
+    <w:tmpl w:val="96EC5034"/>
+    <w:lvl w:ilvl="0">
+      <w:start w:val="1"/>
+      <w:numFmt w:val="bullet"/>
+      <w:lvlText w:val=""/>
+      <w:lvlJc w:val="left"/>
+      <w:pPr>
+        <w:tabs>
+          <w:tab w:val="num" w:pos="720"/>
+        </w:tabs>
+        <w:ind w:left="720" w:hanging="360"/>
+      </w:pPr>
+      <w:rPr>
+        <w:rFonts w:ascii="Symbol" w:hAnsi="Symbol" w:hint="default"/>
+        <w:sz w:val="20"/>
+      </w:rPr>
+    </w:lvl>
+    <w:lvl w:ilvl="1" w:tentative="1">
+      <w:start w:val="1"/>
+      <w:numFmt w:val="bullet"/>
+      <w:lvlText w:val="o"/>
+      <w:lvlJc w:val="left"/>
+      <w:pPr>
+        <w:tabs>
+          <w:tab w:val="num" w:pos="1440"/>
+        </w:tabs>
+        <w:ind w:left="1440" w:hanging="360"/>
+      </w:pPr>
+      <w:rPr>
+        <w:rFonts w:ascii="Courier New" w:hAnsi="Courier New" w:hint="default"/>
+        <w:sz w:val="20"/>
+      </w:rPr>
+    </w:lvl>
+    <w:lvl w:ilvl="2" w:tentative="1">
+      <w:start w:val="1"/>
+      <w:numFmt w:val="bullet"/>
+      <w:lvlText w:val=""/>
+      <w:lvlJc w:val="left"/>
+      <w:pPr>
+        <w:tabs>
+          <w:tab w:val="num" w:pos="2160"/>
+        </w:tabs>
+        <w:ind w:left="2160" w:hanging="360"/>
+      </w:pPr>
+      <w:rPr>
+        <w:rFonts w:ascii="Wingdings" w:hAnsi="Wingdings" w:hint="default"/>
+        <w:sz w:val="20"/>
+      </w:rPr>
+    </w:lvl>
+    <w:lvl w:ilvl="3" w:tentative="1">
+      <w:start w:val="1"/>
+      <w:numFmt w:val="bullet"/>
+      <w:lvlText w:val=""/>
+      <w:lvlJc w:val="left"/>
+      <w:pPr>
+        <w:tabs>
+          <w:tab w:val="num" w:pos="2880"/>
+        </w:tabs>
+        <w:ind w:left="2880" w:hanging="360"/>
+      </w:pPr>
+      <w:rPr>
+        <w:rFonts w:ascii="Wingdings" w:hAnsi="Wingdings" w:hint="default"/>
+        <w:sz w:val="20"/>
+      </w:rPr>
+    </w:lvl>
+    <w:lvl w:ilvl="4" w:tentative="1">
+      <w:start w:val="1"/>
+      <w:numFmt w:val="bullet"/>
+      <w:lvlText w:val=""/>
+      <w:lvlJc w:val="left"/>
+      <w:pPr>
+        <w:tabs>
+          <w:tab w:val="num" w:pos="3600"/>
+        </w:tabs>
+        <w:ind w:left="3600" w:hanging="360"/>
+      </w:pPr>
+      <w:rPr>
+        <w:rFonts w:ascii="Wingdings" w:hAnsi="Wingdings" w:hint="default"/>
+        <w:sz w:val="20"/>
+      </w:rPr>
+    </w:lvl>
+    <w:lvl w:ilvl="5" w:tentative="1">
+      <w:start w:val="1"/>
+      <w:numFmt w:val="bullet"/>
+      <w:lvlText w:val=""/>
+      <w:lvlJc w:val="left"/>
+      <w:pPr>
+        <w:tabs>
+          <w:tab w:val="num" w:pos="4320"/>
+        </w:tabs>
+        <w:ind w:left="4320" w:hanging="360"/>
+      </w:pPr>
+      <w:rPr>
+        <w:rFonts w:ascii="Wingdings" w:hAnsi="Wingdings" w:hint="default"/>
+        <w:sz w:val="20"/>
+      </w:rPr>
+    </w:lvl>
+    <w:lvl w:ilvl="6" w:tentative="1">
+      <w:start w:val="1"/>
+      <w:numFmt w:val="bullet"/>
+      <w:lvlText w:val=""/>
+      <w:lvlJc w:val="left"/>
+      <w:pPr>
+        <w:tabs>
+          <w:tab w:val="num" w:pos="5040"/>
+        </w:tabs>
+        <w:ind w:left="5040" w:hanging="360"/>
+      </w:pPr>
+      <w:rPr>
+        <w:rFonts w:ascii="Wingdings" w:hAnsi="Wingdings" w:hint="default"/>
+        <w:sz w:val="20"/>
+      </w:rPr>
+    </w:lvl>
+    <w:lvl w:ilvl="7" w:tentative="1">
+      <w:start w:val="1"/>
+      <w:numFmt w:val="bullet"/>
+      <w:lvlText w:val=""/>
+      <w:lvlJc w:val="left"/>
+      <w:pPr>
+        <w:tabs>
+          <w:tab w:val="num" w:pos="5760"/>
+        </w:tabs>
+        <w:ind w:left="5760" w:hanging="360"/>
+      </w:pPr>
+      <w:rPr>
+        <w:rFonts w:ascii="Wingdings" w:hAnsi="Wingdings" w:hint="default"/>
+        <w:sz w:val="20"/>
+      </w:rPr>
+    </w:lvl>
+    <w:lvl w:ilvl="8" w:tentative="1">
+      <w:start w:val="1"/>
+      <w:numFmt w:val="bullet"/>
+      <w:lvlText w:val=""/>
+      <w:lvlJc w:val="left"/>
+      <w:pPr>
+        <w:tabs>
+          <w:tab w:val="num" w:pos="6480"/>
+        </w:tabs>
+        <w:ind w:left="6480" w:hanging="360"/>
+      </w:pPr>
+      <w:rPr>
+        <w:rFonts w:ascii="Wingdings" w:hAnsi="Wingdings" w:hint="default"/>
+        <w:sz w:val="20"/>
+      </w:rPr>
+    </w:lvl>
+  </w:abstractNum>
+  <w:abstractNum w:abstractNumId="9" w15:restartNumberingAfterBreak="0">
     <w:nsid w:val="53E83379"/>
     <w:multiLevelType w:val="multilevel"/>
     <w:tmpl w:val="C396E16A"/>
@@ -1350,7 +3703,7 @@
       </w:rPr>
     </w:lvl>
   </w:abstractNum>
-  <w:abstractNum w:abstractNumId="3" w15:restartNumberingAfterBreak="0">
+  <w:abstractNum w:abstractNumId="10" w15:restartNumberingAfterBreak="0">
     <w:nsid w:val="62D12C53"/>
     <w:multiLevelType w:val="multilevel"/>
     <w:tmpl w:val="569874AE"/>
@@ -1463,7 +3816,156 @@
       </w:pPr>
     </w:lvl>
   </w:abstractNum>
-  <w:abstractNum w:abstractNumId="4" w15:restartNumberingAfterBreak="0">
+  <w:abstractNum w:abstractNumId="11" w15:restartNumberingAfterBreak="0">
+    <w:nsid w:val="78082CBF"/>
+    <w:multiLevelType w:val="multilevel"/>
+    <w:tmpl w:val="90269E20"/>
+    <w:lvl w:ilvl="0">
+      <w:start w:val="1"/>
+      <w:numFmt w:val="bullet"/>
+      <w:lvlText w:val=""/>
+      <w:lvlJc w:val="left"/>
+      <w:pPr>
+        <w:tabs>
+          <w:tab w:val="num" w:pos="720"/>
+        </w:tabs>
+        <w:ind w:left="720" w:hanging="360"/>
+      </w:pPr>
+      <w:rPr>
+        <w:rFonts w:ascii="Symbol" w:hAnsi="Symbol" w:hint="default"/>
+        <w:sz w:val="20"/>
+      </w:rPr>
+    </w:lvl>
+    <w:lvl w:ilvl="1" w:tentative="1">
+      <w:start w:val="1"/>
+      <w:numFmt w:val="bullet"/>
+      <w:lvlText w:val="o"/>
+      <w:lvlJc w:val="left"/>
+      <w:pPr>
+        <w:tabs>
+          <w:tab w:val="num" w:pos="1440"/>
+        </w:tabs>
+        <w:ind w:left="1440" w:hanging="360"/>
+      </w:pPr>
+      <w:rPr>
+        <w:rFonts w:ascii="Courier New" w:hAnsi="Courier New" w:hint="default"/>
+        <w:sz w:val="20"/>
+      </w:rPr>
+    </w:lvl>
+    <w:lvl w:ilvl="2" w:tentative="1">
+      <w:start w:val="1"/>
+      <w:numFmt w:val="bullet"/>
+      <w:lvlText w:val=""/>
+      <w:lvlJc w:val="left"/>
+      <w:pPr>
+        <w:tabs>
+          <w:tab w:val="num" w:pos="2160"/>
+        </w:tabs>
+        <w:ind w:left="2160" w:hanging="360"/>
+      </w:pPr>
+      <w:rPr>
+        <w:rFonts w:ascii="Wingdings" w:hAnsi="Wingdings" w:hint="default"/>
+        <w:sz w:val="20"/>
+      </w:rPr>
+    </w:lvl>
+    <w:lvl w:ilvl="3" w:tentative="1">
+      <w:start w:val="1"/>
+      <w:numFmt w:val="bullet"/>
+      <w:lvlText w:val=""/>
+      <w:lvlJc w:val="left"/>
+      <w:pPr>
+        <w:tabs>
+          <w:tab w:val="num" w:pos="2880"/>
+        </w:tabs>
+        <w:ind w:left="2880" w:hanging="360"/>
+      </w:pPr>
+      <w:rPr>
+        <w:rFonts w:ascii="Wingdings" w:hAnsi="Wingdings" w:hint="default"/>
+        <w:sz w:val="20"/>
+      </w:rPr>
+    </w:lvl>
+    <w:lvl w:ilvl="4" w:tentative="1">
+      <w:start w:val="1"/>
+      <w:numFmt w:val="bullet"/>
+      <w:lvlText w:val=""/>
+      <w:lvlJc w:val="left"/>
+      <w:pPr>
+        <w:tabs>
+          <w:tab w:val="num" w:pos="3600"/>
+        </w:tabs>
+        <w:ind w:left="3600" w:hanging="360"/>
+      </w:pPr>
+      <w:rPr>
+        <w:rFonts w:ascii="Wingdings" w:hAnsi="Wingdings" w:hint="default"/>
+        <w:sz w:val="20"/>
+      </w:rPr>
+    </w:lvl>
+    <w:lvl w:ilvl="5" w:tentative="1">
+      <w:start w:val="1"/>
+      <w:numFmt w:val="bullet"/>
+      <w:lvlText w:val=""/>
+      <w:lvlJc w:val="left"/>
+      <w:pPr>
+        <w:tabs>
+          <w:tab w:val="num" w:pos="4320"/>
+        </w:tabs>
+        <w:ind w:left="4320" w:hanging="360"/>
+      </w:pPr>
+      <w:rPr>
+        <w:rFonts w:ascii="Wingdings" w:hAnsi="Wingdings" w:hint="default"/>
+        <w:sz w:val="20"/>
+      </w:rPr>
+    </w:lvl>
+    <w:lvl w:ilvl="6" w:tentative="1">
+      <w:start w:val="1"/>
+      <w:numFmt w:val="bullet"/>
+      <w:lvlText w:val=""/>
+      <w:lvlJc w:val="left"/>
+      <w:pPr>
+        <w:tabs>
+          <w:tab w:val="num" w:pos="5040"/>
+        </w:tabs>
+        <w:ind w:left="5040" w:hanging="360"/>
+      </w:pPr>
+      <w:rPr>
+        <w:rFonts w:ascii="Wingdings" w:hAnsi="Wingdings" w:hint="default"/>
+        <w:sz w:val="20"/>
+      </w:rPr>
+    </w:lvl>
+    <w:lvl w:ilvl="7" w:tentative="1">
+      <w:start w:val="1"/>
+      <w:numFmt w:val="bullet"/>
+      <w:lvlText w:val=""/>
+      <w:lvlJc w:val="left"/>
+      <w:pPr>
+        <w:tabs>
+          <w:tab w:val="num" w:pos="5760"/>
+        </w:tabs>
+        <w:ind w:left="5760" w:hanging="360"/>
+      </w:pPr>
+      <w:rPr>
+        <w:rFonts w:ascii="Wingdings" w:hAnsi="Wingdings" w:hint="default"/>
+        <w:sz w:val="20"/>
+      </w:rPr>
+    </w:lvl>
+    <w:lvl w:ilvl="8" w:tentative="1">
+      <w:start w:val="1"/>
+      <w:numFmt w:val="bullet"/>
+      <w:lvlText w:val=""/>
+      <w:lvlJc w:val="left"/>
+      <w:pPr>
+        <w:tabs>
+          <w:tab w:val="num" w:pos="6480"/>
+        </w:tabs>
+        <w:ind w:left="6480" w:hanging="360"/>
+      </w:pPr>
+      <w:rPr>
+        <w:rFonts w:ascii="Wingdings" w:hAnsi="Wingdings" w:hint="default"/>
+        <w:sz w:val="20"/>
+      </w:rPr>
+    </w:lvl>
+  </w:abstractNum>
+  <w:abstractNum w:abstractNumId="12" w15:restartNumberingAfterBreak="0">
     <w:nsid w:val="78274495"/>
     <w:multiLevelType w:val="multilevel"/>
     <w:tmpl w:val="A8462868"/>
@@ -1613,19 +4115,43 @@
     </w:lvl>
   </w:abstractNum>
   <w:num w:numId="1" w16cid:durableId="1400128319">
+    <w:abstractNumId w:val="10"/>
+  </w:num>
+  <w:num w:numId="2" w16cid:durableId="1356418378">
+    <w:abstractNumId w:val="12"/>
+  </w:num>
+  <w:num w:numId="3" w16cid:durableId="411199179">
+    <w:abstractNumId w:val="6"/>
+  </w:num>
+  <w:num w:numId="4" w16cid:durableId="289896907">
+    <w:abstractNumId w:val="9"/>
+  </w:num>
+  <w:num w:numId="5" w16cid:durableId="1443382850">
+    <w:abstractNumId w:val="5"/>
+  </w:num>
+  <w:num w:numId="6" w16cid:durableId="986281584">
+    <w:abstractNumId w:val="8"/>
+  </w:num>
+  <w:num w:numId="7" w16cid:durableId="1832913076">
+    <w:abstractNumId w:val="4"/>
+  </w:num>
+  <w:num w:numId="8" w16cid:durableId="480848936">
+    <w:abstractNumId w:val="1"/>
+  </w:num>
+  <w:num w:numId="9" w16cid:durableId="2071732993">
     <w:abstractNumId w:val="3"/>
   </w:num>
-  <w:num w:numId="2" w16cid:durableId="1356418378">
-    <w:abstractNumId w:val="4"/>
+  <w:num w:numId="10" w16cid:durableId="2081978797">
+    <w:abstractNumId w:val="0"/>
   </w:num>
-  <w:num w:numId="3" w16cid:durableId="411199179">
-    <w:abstractNumId w:val="1"/>
+  <w:num w:numId="11" w16cid:durableId="634410536">
+    <w:abstractNumId w:val="7"/>
   </w:num>
-  <w:num w:numId="4" w16cid:durableId="289896907">
+  <w:num w:numId="12" w16cid:durableId="1477915358">
+    <w:abstractNumId w:val="11"/>
+  </w:num>
+  <w:num w:numId="13" w16cid:durableId="2011330032">
     <w:abstractNumId w:val="2"/>
-  </w:num>
-  <w:num w:numId="5" w16cid:durableId="1443382850">
-    <w:abstractNumId w:val="0"/>
   </w:num>
 </w:numbering>
 </file>
@@ -2030,6 +4556,15 @@
   <w:style w:type="paragraph" w:default="1" w:styleId="Normal">
     <w:name w:val="Normal"/>
     <w:qFormat/>
+    <w:rsid w:val="0080696D"/>
+    <w:pPr>
+      <w:spacing w:after="0" w:line="240" w:lineRule="auto"/>
+    </w:pPr>
+    <w:rPr>
+      <w:rFonts w:ascii="Times New Roman" w:eastAsia="Times New Roman" w:hAnsi="Times New Roman" w:cs="Times New Roman"/>
+      <w:kern w:val="0"/>
+      <w14:ligatures w14:val="none"/>
+    </w:rPr>
   </w:style>
   <w:style w:type="paragraph" w:styleId="Heading1">
     <w:name w:val="heading 1"/>
@@ -2058,7 +4593,6 @@
     <w:next w:val="Normal"/>
     <w:link w:val="Heading2Char"/>
     <w:uiPriority w:val="9"/>
-    <w:semiHidden/>
     <w:unhideWhenUsed/>
     <w:qFormat/>
     <w:rsid w:val="00790627"/>
@@ -2153,7 +4687,7 @@
     <w:pPr>
       <w:keepNext/>
       <w:keepLines/>
-      <w:spacing w:before="40" w:after="0"/>
+      <w:spacing w:before="40"/>
       <w:outlineLvl w:val="5"/>
     </w:pPr>
     <w:rPr>
@@ -2176,7 +4710,7 @@
     <w:pPr>
       <w:keepNext/>
       <w:keepLines/>
-      <w:spacing w:before="40" w:after="0"/>
+      <w:spacing w:before="40"/>
       <w:outlineLvl w:val="6"/>
     </w:pPr>
     <w:rPr>
@@ -2197,7 +4731,6 @@
     <w:pPr>
       <w:keepNext/>
       <w:keepLines/>
-      <w:spacing w:after="0"/>
       <w:outlineLvl w:val="7"/>
     </w:pPr>
     <w:rPr>
@@ -2220,7 +4753,6 @@
     <w:pPr>
       <w:keepNext/>
       <w:keepLines/>
-      <w:spacing w:after="0"/>
       <w:outlineLvl w:val="8"/>
     </w:pPr>
     <w:rPr>
@@ -2273,7 +4805,6 @@
     <w:basedOn w:val="DefaultParagraphFont"/>
     <w:link w:val="Heading2"/>
     <w:uiPriority w:val="9"/>
-    <w:semiHidden/>
     <w:rsid w:val="00790627"/>
     <w:rPr>
       <w:rFonts w:asciiTheme="majorHAnsi" w:eastAsiaTheme="majorEastAsia" w:hAnsiTheme="majorHAnsi" w:cstheme="majorBidi"/>
@@ -2381,7 +4912,7 @@
     <w:qFormat/>
     <w:rsid w:val="00790627"/>
     <w:pPr>
-      <w:spacing w:after="80" w:line="240" w:lineRule="auto"/>
+      <w:spacing w:after="80"/>
       <w:contextualSpacing/>
     </w:pPr>
     <w:rPr>
@@ -2567,13 +5098,8 @@
     <w:basedOn w:val="Normal"/>
     <w:rsid w:val="005406D9"/>
     <w:pPr>
-      <w:spacing w:before="100" w:beforeAutospacing="1" w:after="100" w:afterAutospacing="1" w:line="240" w:lineRule="auto"/>
+      <w:spacing w:before="100" w:beforeAutospacing="1" w:after="100" w:afterAutospacing="1"/>
     </w:pPr>
-    <w:rPr>
-      <w:rFonts w:ascii="Times New Roman" w:eastAsia="Times New Roman" w:hAnsi="Times New Roman" w:cs="Times New Roman"/>
-      <w:kern w:val="0"/>
-      <w14:ligatures w14:val="none"/>
-    </w:rPr>
   </w:style>
   <w:style w:type="character" w:customStyle="1" w:styleId="apple-converted-space">
     <w:name w:val="apple-converted-space"/>
@@ -2597,7 +5123,6 @@
         <w:tab w:val="center" w:pos="4680"/>
         <w:tab w:val="right" w:pos="9360"/>
       </w:tabs>
-      <w:spacing w:after="0" w:line="240" w:lineRule="auto"/>
     </w:pPr>
   </w:style>
   <w:style w:type="character" w:customStyle="1" w:styleId="HeaderChar">
@@ -2614,6 +5139,27 @@
     <w:semiHidden/>
     <w:unhideWhenUsed/>
     <w:rsid w:val="00020DF8"/>
+  </w:style>
+  <w:style w:type="paragraph" w:styleId="NormalWeb">
+    <w:name w:val="Normal (Web)"/>
+    <w:basedOn w:val="Normal"/>
+    <w:uiPriority w:val="99"/>
+    <w:unhideWhenUsed/>
+    <w:rsid w:val="00112C86"/>
+    <w:pPr>
+      <w:spacing w:before="100" w:beforeAutospacing="1" w:after="100" w:afterAutospacing="1"/>
+    </w:pPr>
+  </w:style>
+  <w:style w:type="character" w:styleId="Strong">
+    <w:name w:val="Strong"/>
+    <w:basedOn w:val="DefaultParagraphFont"/>
+    <w:uiPriority w:val="22"/>
+    <w:qFormat/>
+    <w:rsid w:val="00112C86"/>
+    <w:rPr>
+      <w:b/>
+      <w:bCs/>
+    </w:rPr>
   </w:style>
 </w:styles>
 </file>

</xml_diff>